<commit_message>
04-Technical Specification Revision #1
</commit_message>
<xml_diff>
--- a/Documents/02_SMP_Software_Requirements_Specification.docx
+++ b/Documents/02_SMP_Software_Requirements_Specification.docx
@@ -5138,7 +5138,27 @@
           <w:sz w:val="22"/>
           <w:szCs w:val="22"/>
         </w:rPr>
-        <w:t>Because the software requirements specification document defines the system functionality in great detail, the software requirements definition process is usually a very formal and time-consuming process. Using an agile software development methodology, requirements gathering is an iterative process. During each iteration, the team develops a better understanding of the system and the system’s operating environment.</w:t>
+        <w:t xml:space="preserve">Because the software requirements specification document defines the system functionality in </w:t>
+      </w:r>
+      <w:proofErr w:type="gramStart"/>
+      <w:r>
+        <w:rPr>
+          <w:rFonts w:asciiTheme="majorHAnsi" w:hAnsiTheme="majorHAnsi" w:cstheme="majorHAnsi"/>
+          <w:color w:val="2F5496" w:themeColor="accent1" w:themeShade="BF"/>
+          <w:sz w:val="22"/>
+          <w:szCs w:val="22"/>
+        </w:rPr>
+        <w:t>great detail</w:t>
+      </w:r>
+      <w:proofErr w:type="gramEnd"/>
+      <w:r>
+        <w:rPr>
+          <w:rFonts w:asciiTheme="majorHAnsi" w:hAnsiTheme="majorHAnsi" w:cstheme="majorHAnsi"/>
+          <w:color w:val="2F5496" w:themeColor="accent1" w:themeShade="BF"/>
+          <w:sz w:val="22"/>
+          <w:szCs w:val="22"/>
+        </w:rPr>
+        <w:t>, the software requirements definition process is usually a very formal and time-consuming process. Using an agile software development methodology, requirements gathering is an iterative process. During each iteration, the team develops a better understanding of the system and the system’s operating environment.</w:t>
       </w:r>
     </w:p>
     <w:p>
@@ -5953,7 +5973,15 @@
           <w:rFonts w:asciiTheme="majorHAnsi" w:hAnsiTheme="majorHAnsi" w:cstheme="majorHAnsi"/>
           <w:color w:val="2F5496" w:themeColor="accent1" w:themeShade="BF"/>
         </w:rPr>
-        <w:t>Type:</w:t>
+        <w:t>Type</w:t>
+      </w:r>
+      <w:proofErr w:type="gramStart"/>
+      <w:r>
+        <w:rPr>
+          <w:rFonts w:asciiTheme="majorHAnsi" w:hAnsiTheme="majorHAnsi" w:cstheme="majorHAnsi"/>
+          <w:color w:val="2F5496" w:themeColor="accent1" w:themeShade="BF"/>
+        </w:rPr>
+        <w:t>:</w:t>
       </w:r>
       <w:r>
         <w:rPr>
@@ -5968,7 +5996,15 @@
           <w:color w:val="2F5496" w:themeColor="accent1" w:themeShade="BF"/>
         </w:rPr>
         <w:tab/>
-        <w:t>Security Feature</w:t>
+        <w:t>Security</w:t>
+      </w:r>
+      <w:proofErr w:type="gramEnd"/>
+      <w:r>
+        <w:rPr>
+          <w:rFonts w:asciiTheme="majorHAnsi" w:hAnsiTheme="majorHAnsi" w:cstheme="majorHAnsi"/>
+          <w:color w:val="2F5496" w:themeColor="accent1" w:themeShade="BF"/>
+        </w:rPr>
+        <w:t xml:space="preserve"> Feature</w:t>
       </w:r>
     </w:p>
     <w:p>
@@ -6177,7 +6213,23 @@
           <w:rFonts w:asciiTheme="majorHAnsi" w:hAnsiTheme="majorHAnsi" w:cstheme="majorHAnsi"/>
           <w:color w:val="2F5496" w:themeColor="accent1" w:themeShade="BF"/>
         </w:rPr>
-        <w:t>The encryption method and the encryption key management is to be determined.</w:t>
+        <w:t xml:space="preserve">The encryption method and the encryption key management </w:t>
+      </w:r>
+      <w:proofErr w:type="gramStart"/>
+      <w:r>
+        <w:rPr>
+          <w:rFonts w:asciiTheme="majorHAnsi" w:hAnsiTheme="majorHAnsi" w:cstheme="majorHAnsi"/>
+          <w:color w:val="2F5496" w:themeColor="accent1" w:themeShade="BF"/>
+        </w:rPr>
+        <w:t>is</w:t>
+      </w:r>
+      <w:proofErr w:type="gramEnd"/>
+      <w:r>
+        <w:rPr>
+          <w:rFonts w:asciiTheme="majorHAnsi" w:hAnsiTheme="majorHAnsi" w:cstheme="majorHAnsi"/>
+          <w:color w:val="2F5496" w:themeColor="accent1" w:themeShade="BF"/>
+        </w:rPr>
+        <w:t xml:space="preserve"> to be determined.</w:t>
       </w:r>
     </w:p>
     <w:p>
@@ -6265,7 +6317,15 @@
           <w:rFonts w:asciiTheme="majorHAnsi" w:hAnsiTheme="majorHAnsi" w:cstheme="majorHAnsi"/>
           <w:color w:val="2F5496" w:themeColor="accent1" w:themeShade="BF"/>
         </w:rPr>
-        <w:t>Type:</w:t>
+        <w:t>Type</w:t>
+      </w:r>
+      <w:proofErr w:type="gramStart"/>
+      <w:r>
+        <w:rPr>
+          <w:rFonts w:asciiTheme="majorHAnsi" w:hAnsiTheme="majorHAnsi" w:cstheme="majorHAnsi"/>
+          <w:color w:val="2F5496" w:themeColor="accent1" w:themeShade="BF"/>
+        </w:rPr>
+        <w:t>:</w:t>
       </w:r>
       <w:r>
         <w:rPr>
@@ -6280,7 +6340,15 @@
           <w:color w:val="2F5496" w:themeColor="accent1" w:themeShade="BF"/>
         </w:rPr>
         <w:tab/>
-        <w:t>Security Feature</w:t>
+        <w:t>Security</w:t>
+      </w:r>
+      <w:proofErr w:type="gramEnd"/>
+      <w:r>
+        <w:rPr>
+          <w:rFonts w:asciiTheme="majorHAnsi" w:hAnsiTheme="majorHAnsi" w:cstheme="majorHAnsi"/>
+          <w:color w:val="2F5496" w:themeColor="accent1" w:themeShade="BF"/>
+        </w:rPr>
+        <w:t xml:space="preserve"> Feature</w:t>
       </w:r>
     </w:p>
     <w:p>
@@ -6556,7 +6624,23 @@
           <w:rFonts w:asciiTheme="majorHAnsi" w:hAnsiTheme="majorHAnsi" w:cstheme="majorHAnsi"/>
           <w:color w:val="2F5496" w:themeColor="accent1" w:themeShade="BF"/>
         </w:rPr>
-        <w:t>The encryption method and the encryption key management is to be determined.</w:t>
+        <w:t xml:space="preserve">The encryption method and the encryption key management </w:t>
+      </w:r>
+      <w:proofErr w:type="gramStart"/>
+      <w:r>
+        <w:rPr>
+          <w:rFonts w:asciiTheme="majorHAnsi" w:hAnsiTheme="majorHAnsi" w:cstheme="majorHAnsi"/>
+          <w:color w:val="2F5496" w:themeColor="accent1" w:themeShade="BF"/>
+        </w:rPr>
+        <w:t>is</w:t>
+      </w:r>
+      <w:proofErr w:type="gramEnd"/>
+      <w:r>
+        <w:rPr>
+          <w:rFonts w:asciiTheme="majorHAnsi" w:hAnsiTheme="majorHAnsi" w:cstheme="majorHAnsi"/>
+          <w:color w:val="2F5496" w:themeColor="accent1" w:themeShade="BF"/>
+        </w:rPr>
+        <w:t xml:space="preserve"> to be determined.</w:t>
       </w:r>
     </w:p>
     <w:p>
@@ -7008,7 +7092,23 @@
           <w:color w:val="2F5496" w:themeColor="accent1" w:themeShade="BF"/>
         </w:rPr>
         <w:tab/>
-        <w:t>The encryption method and the encryption key management is to be determined.</w:t>
+        <w:t xml:space="preserve">The encryption method and the encryption key management </w:t>
+      </w:r>
+      <w:proofErr w:type="gramStart"/>
+      <w:r>
+        <w:rPr>
+          <w:rFonts w:asciiTheme="majorHAnsi" w:hAnsiTheme="majorHAnsi" w:cstheme="majorHAnsi"/>
+          <w:color w:val="2F5496" w:themeColor="accent1" w:themeShade="BF"/>
+        </w:rPr>
+        <w:t>is</w:t>
+      </w:r>
+      <w:proofErr w:type="gramEnd"/>
+      <w:r>
+        <w:rPr>
+          <w:rFonts w:asciiTheme="majorHAnsi" w:hAnsiTheme="majorHAnsi" w:cstheme="majorHAnsi"/>
+          <w:color w:val="2F5496" w:themeColor="accent1" w:themeShade="BF"/>
+        </w:rPr>
+        <w:t xml:space="preserve"> to be determined.</w:t>
       </w:r>
     </w:p>
     <w:p>
@@ -7423,7 +7523,23 @@
           <w:color w:val="2F5496" w:themeColor="accent1" w:themeShade="BF"/>
         </w:rPr>
         <w:tab/>
-        <w:t>The encryption method and the encryption key management is to be determined.</w:t>
+        <w:t xml:space="preserve">The encryption method and the encryption key management </w:t>
+      </w:r>
+      <w:proofErr w:type="gramStart"/>
+      <w:r>
+        <w:rPr>
+          <w:rFonts w:asciiTheme="majorHAnsi" w:hAnsiTheme="majorHAnsi" w:cstheme="majorHAnsi"/>
+          <w:color w:val="2F5496" w:themeColor="accent1" w:themeShade="BF"/>
+        </w:rPr>
+        <w:t>is</w:t>
+      </w:r>
+      <w:proofErr w:type="gramEnd"/>
+      <w:r>
+        <w:rPr>
+          <w:rFonts w:asciiTheme="majorHAnsi" w:hAnsiTheme="majorHAnsi" w:cstheme="majorHAnsi"/>
+          <w:color w:val="2F5496" w:themeColor="accent1" w:themeShade="BF"/>
+        </w:rPr>
+        <w:t xml:space="preserve"> to be determined.</w:t>
       </w:r>
     </w:p>
     <w:p>
@@ -8262,7 +8378,7 @@
       <w:rPr>
         <w:noProof/>
       </w:rPr>
-      <w:t>10/3/25</w:t>
+      <w:t>11/28/25</w:t>
     </w:r>
     <w:r>
       <w:fldChar w:fldCharType="end"/>

</xml_diff>

<commit_message>
Update Documents 2, 3, and 4.
</commit_message>
<xml_diff>
--- a/Documents/02_SMP_Software_Requirements_Specification.docx
+++ b/Documents/02_SMP_Software_Requirements_Specification.docx
@@ -84,6 +84,7 @@
     <w:p>
       <w:pPr>
         <w:rPr>
+          <w:rFonts w:hint="eastAsia"/>
           <w:color w:val="2F5496" w:themeColor="accent1" w:themeShade="BF"/>
         </w:rPr>
       </w:pPr>
@@ -91,6 +92,7 @@
     <w:p>
       <w:pPr>
         <w:rPr>
+          <w:rFonts w:hint="eastAsia"/>
           <w:color w:val="2F5496" w:themeColor="accent1" w:themeShade="BF"/>
         </w:rPr>
       </w:pPr>
@@ -98,6 +100,7 @@
     <w:p>
       <w:pPr>
         <w:rPr>
+          <w:rFonts w:hint="eastAsia"/>
           <w:color w:val="2F5496" w:themeColor="accent1" w:themeShade="BF"/>
         </w:rPr>
       </w:pPr>
@@ -105,6 +108,7 @@
     <w:p>
       <w:pPr>
         <w:rPr>
+          <w:rFonts w:hint="eastAsia"/>
           <w:color w:val="2F5496" w:themeColor="accent1" w:themeShade="BF"/>
         </w:rPr>
       </w:pPr>
@@ -112,6 +116,7 @@
     <w:p>
       <w:pPr>
         <w:rPr>
+          <w:rFonts w:hint="eastAsia"/>
           <w:color w:val="2F5496" w:themeColor="accent1" w:themeShade="BF"/>
         </w:rPr>
       </w:pPr>
@@ -2261,6 +2266,7 @@
     <w:p>
       <w:pPr>
         <w:rPr>
+          <w:rFonts w:hint="eastAsia"/>
           <w:color w:val="2F5496" w:themeColor="accent1" w:themeShade="BF"/>
         </w:rPr>
       </w:pPr>
@@ -2663,55 +2669,14 @@
                 <w:rFonts w:asciiTheme="majorHAnsi" w:hAnsiTheme="majorHAnsi" w:cstheme="majorHAnsi"/>
                 <w:color w:val="2F5496" w:themeColor="accent1" w:themeShade="BF"/>
               </w:rPr>
-              <w:t xml:space="preserve">Message </w:t>
+              <w:t xml:space="preserve"> </w:t>
             </w:r>
-            <w:proofErr w:type="gramStart"/>
             <w:r>
               <w:rPr>
                 <w:rFonts w:asciiTheme="majorHAnsi" w:hAnsiTheme="majorHAnsi" w:cstheme="majorHAnsi"/>
                 <w:color w:val="2F5496" w:themeColor="accent1" w:themeShade="BF"/>
               </w:rPr>
-              <w:t>producer</w:t>
-            </w:r>
-            <w:proofErr w:type="gramEnd"/>
-            <w:r>
-              <w:rPr>
-                <w:rFonts w:asciiTheme="majorHAnsi" w:hAnsiTheme="majorHAnsi" w:cstheme="majorHAnsi"/>
-                <w:color w:val="2F5496" w:themeColor="accent1" w:themeShade="BF"/>
-              </w:rPr>
-              <w:t xml:space="preserve">, </w:t>
-            </w:r>
-            <w:proofErr w:type="gramStart"/>
-            <w:r>
-              <w:rPr>
-                <w:rFonts w:asciiTheme="majorHAnsi" w:hAnsiTheme="majorHAnsi" w:cstheme="majorHAnsi"/>
-                <w:color w:val="2F5496" w:themeColor="accent1" w:themeShade="BF"/>
-              </w:rPr>
-              <w:t>consumer</w:t>
-            </w:r>
-            <w:proofErr w:type="gramEnd"/>
-            <w:r>
-              <w:rPr>
-                <w:rFonts w:asciiTheme="majorHAnsi" w:hAnsiTheme="majorHAnsi" w:cstheme="majorHAnsi"/>
-                <w:color w:val="2F5496" w:themeColor="accent1" w:themeShade="BF"/>
-              </w:rPr>
-              <w:t xml:space="preserve">, and </w:t>
-            </w:r>
-            <w:proofErr w:type="gramStart"/>
-            <w:r>
-              <w:rPr>
-                <w:rFonts w:asciiTheme="majorHAnsi" w:hAnsiTheme="majorHAnsi" w:cstheme="majorHAnsi"/>
-                <w:color w:val="2F5496" w:themeColor="accent1" w:themeShade="BF"/>
-              </w:rPr>
-              <w:t>server</w:t>
-            </w:r>
-            <w:proofErr w:type="gramEnd"/>
-            <w:r>
-              <w:rPr>
-                <w:rFonts w:asciiTheme="majorHAnsi" w:hAnsiTheme="majorHAnsi" w:cstheme="majorHAnsi"/>
-                <w:color w:val="2F5496" w:themeColor="accent1" w:themeShade="BF"/>
-              </w:rPr>
-              <w:t xml:space="preserve"> should support username and password fields</w:t>
+              <w:t>Message producer, consumer, and server should support username and password fields</w:t>
             </w:r>
           </w:p>
         </w:tc>
@@ -2841,6 +2806,13 @@
                 <w:rFonts w:asciiTheme="majorHAnsi" w:hAnsiTheme="majorHAnsi" w:cstheme="majorHAnsi"/>
                 <w:color w:val="2F5496" w:themeColor="accent1" w:themeShade="BF"/>
               </w:rPr>
+              <w:t xml:space="preserve"> </w:t>
+            </w:r>
+            <w:r>
+              <w:rPr>
+                <w:rFonts w:asciiTheme="majorHAnsi" w:hAnsiTheme="majorHAnsi" w:cstheme="majorHAnsi"/>
+                <w:color w:val="2F5496" w:themeColor="accent1" w:themeShade="BF"/>
+              </w:rPr>
               <w:t>Messages should be encrypted</w:t>
             </w:r>
           </w:p>
@@ -2873,6 +2845,13 @@
                 <w:color w:val="2F5496" w:themeColor="accent1" w:themeShade="BF"/>
               </w:rPr>
             </w:pPr>
+            <w:r>
+              <w:rPr>
+                <w:rFonts w:asciiTheme="majorHAnsi" w:hAnsiTheme="majorHAnsi" w:cstheme="majorHAnsi"/>
+                <w:color w:val="2F5496" w:themeColor="accent1" w:themeShade="BF"/>
+              </w:rPr>
+              <w:t>3</w:t>
+            </w:r>
           </w:p>
         </w:tc>
         <w:tc>
@@ -2897,6 +2876,13 @@
                 <w:color w:val="2F5496" w:themeColor="accent1" w:themeShade="BF"/>
               </w:rPr>
             </w:pPr>
+            <w:r>
+              <w:rPr>
+                <w:rFonts w:asciiTheme="majorHAnsi" w:hAnsiTheme="majorHAnsi" w:cstheme="majorHAnsi"/>
+                <w:color w:val="2F5496" w:themeColor="accent1" w:themeShade="BF"/>
+              </w:rPr>
+              <w:t>12/7/25</w:t>
+            </w:r>
           </w:p>
         </w:tc>
         <w:tc>
@@ -2921,6 +2907,13 @@
                 <w:color w:val="2F5496" w:themeColor="accent1" w:themeShade="BF"/>
               </w:rPr>
             </w:pPr>
+            <w:r>
+              <w:rPr>
+                <w:rFonts w:asciiTheme="majorHAnsi" w:hAnsiTheme="majorHAnsi" w:cstheme="majorHAnsi"/>
+                <w:color w:val="2F5496" w:themeColor="accent1" w:themeShade="BF"/>
+              </w:rPr>
+              <w:t>Ben Fry-Holman</w:t>
+            </w:r>
           </w:p>
         </w:tc>
         <w:tc>
@@ -2945,6 +2938,13 @@
                 <w:color w:val="2F5496" w:themeColor="accent1" w:themeShade="BF"/>
               </w:rPr>
             </w:pPr>
+            <w:r>
+              <w:rPr>
+                <w:rFonts w:asciiTheme="majorHAnsi" w:hAnsiTheme="majorHAnsi" w:cstheme="majorHAnsi"/>
+                <w:color w:val="2F5496" w:themeColor="accent1" w:themeShade="BF"/>
+              </w:rPr>
+              <w:t xml:space="preserve"> Added Requirements 2.1.5, 2.1.6, 2.2.3, 2.3.3, and updated to version 3.0. Should support user registration, and validation of credentials.</w:t>
+            </w:r>
           </w:p>
         </w:tc>
       </w:tr>
@@ -5433,6 +5433,7 @@
     <w:p>
       <w:pPr>
         <w:rPr>
+          <w:rFonts w:hint="eastAsia"/>
           <w:color w:val="2F5496" w:themeColor="accent1" w:themeShade="BF"/>
         </w:rPr>
       </w:pPr>
@@ -6086,15 +6087,7 @@
           <w:rFonts w:asciiTheme="majorHAnsi" w:hAnsiTheme="majorHAnsi" w:cstheme="majorHAnsi"/>
           <w:color w:val="2F5496" w:themeColor="accent1" w:themeShade="BF"/>
         </w:rPr>
-        <w:t>Type</w:t>
-      </w:r>
-      <w:proofErr w:type="gramStart"/>
-      <w:r>
-        <w:rPr>
-          <w:rFonts w:asciiTheme="majorHAnsi" w:hAnsiTheme="majorHAnsi" w:cstheme="majorHAnsi"/>
-          <w:color w:val="2F5496" w:themeColor="accent1" w:themeShade="BF"/>
-        </w:rPr>
-        <w:t>:</w:t>
+        <w:t>Type:</w:t>
       </w:r>
       <w:r>
         <w:rPr>
@@ -6109,15 +6102,7 @@
           <w:color w:val="2F5496" w:themeColor="accent1" w:themeShade="BF"/>
         </w:rPr>
         <w:tab/>
-        <w:t>Security</w:t>
-      </w:r>
-      <w:proofErr w:type="gramEnd"/>
-      <w:r>
-        <w:rPr>
-          <w:rFonts w:asciiTheme="majorHAnsi" w:hAnsiTheme="majorHAnsi" w:cstheme="majorHAnsi"/>
-          <w:color w:val="2F5496" w:themeColor="accent1" w:themeShade="BF"/>
-        </w:rPr>
-        <w:t xml:space="preserve"> Feature</w:t>
+        <w:t>Security Feature</w:t>
       </w:r>
     </w:p>
     <w:p>
@@ -6326,23 +6311,7 @@
           <w:rFonts w:asciiTheme="majorHAnsi" w:hAnsiTheme="majorHAnsi" w:cstheme="majorHAnsi"/>
           <w:color w:val="2F5496" w:themeColor="accent1" w:themeShade="BF"/>
         </w:rPr>
-        <w:t xml:space="preserve">The encryption method and the encryption key management </w:t>
-      </w:r>
-      <w:proofErr w:type="gramStart"/>
-      <w:r>
-        <w:rPr>
-          <w:rFonts w:asciiTheme="majorHAnsi" w:hAnsiTheme="majorHAnsi" w:cstheme="majorHAnsi"/>
-          <w:color w:val="2F5496" w:themeColor="accent1" w:themeShade="BF"/>
-        </w:rPr>
-        <w:t>is</w:t>
-      </w:r>
-      <w:proofErr w:type="gramEnd"/>
-      <w:r>
-        <w:rPr>
-          <w:rFonts w:asciiTheme="majorHAnsi" w:hAnsiTheme="majorHAnsi" w:cstheme="majorHAnsi"/>
-          <w:color w:val="2F5496" w:themeColor="accent1" w:themeShade="BF"/>
-        </w:rPr>
-        <w:t xml:space="preserve"> to be determined.</w:t>
+        <w:t>The encryption method and the encryption key management is to be determined.</w:t>
       </w:r>
     </w:p>
     <w:p>
@@ -6430,15 +6399,7 @@
           <w:rFonts w:asciiTheme="majorHAnsi" w:hAnsiTheme="majorHAnsi" w:cstheme="majorHAnsi"/>
           <w:color w:val="2F5496" w:themeColor="accent1" w:themeShade="BF"/>
         </w:rPr>
-        <w:t>Type</w:t>
-      </w:r>
-      <w:proofErr w:type="gramStart"/>
-      <w:r>
-        <w:rPr>
-          <w:rFonts w:asciiTheme="majorHAnsi" w:hAnsiTheme="majorHAnsi" w:cstheme="majorHAnsi"/>
-          <w:color w:val="2F5496" w:themeColor="accent1" w:themeShade="BF"/>
-        </w:rPr>
-        <w:t>:</w:t>
+        <w:t>Type:</w:t>
       </w:r>
       <w:r>
         <w:rPr>
@@ -6453,15 +6414,7 @@
           <w:color w:val="2F5496" w:themeColor="accent1" w:themeShade="BF"/>
         </w:rPr>
         <w:tab/>
-        <w:t>Security</w:t>
-      </w:r>
-      <w:proofErr w:type="gramEnd"/>
-      <w:r>
-        <w:rPr>
-          <w:rFonts w:asciiTheme="majorHAnsi" w:hAnsiTheme="majorHAnsi" w:cstheme="majorHAnsi"/>
-          <w:color w:val="2F5496" w:themeColor="accent1" w:themeShade="BF"/>
-        </w:rPr>
-        <w:t xml:space="preserve"> Feature</w:t>
+        <w:t>Security Feature</w:t>
       </w:r>
     </w:p>
     <w:p>
@@ -6737,23 +6690,7 @@
           <w:rFonts w:asciiTheme="majorHAnsi" w:hAnsiTheme="majorHAnsi" w:cstheme="majorHAnsi"/>
           <w:color w:val="2F5496" w:themeColor="accent1" w:themeShade="BF"/>
         </w:rPr>
-        <w:t xml:space="preserve">The encryption method and the encryption key management </w:t>
-      </w:r>
-      <w:proofErr w:type="gramStart"/>
-      <w:r>
-        <w:rPr>
-          <w:rFonts w:asciiTheme="majorHAnsi" w:hAnsiTheme="majorHAnsi" w:cstheme="majorHAnsi"/>
-          <w:color w:val="2F5496" w:themeColor="accent1" w:themeShade="BF"/>
-        </w:rPr>
-        <w:t>is</w:t>
-      </w:r>
-      <w:proofErr w:type="gramEnd"/>
-      <w:r>
-        <w:rPr>
-          <w:rFonts w:asciiTheme="majorHAnsi" w:hAnsiTheme="majorHAnsi" w:cstheme="majorHAnsi"/>
-          <w:color w:val="2F5496" w:themeColor="accent1" w:themeShade="BF"/>
-        </w:rPr>
-        <w:t xml:space="preserve"> to be determined.</w:t>
+        <w:t>The encryption method and the encryption key management is to be determined.</w:t>
       </w:r>
     </w:p>
     <w:p>
@@ -6789,6 +6726,7 @@
         </w:rPr>
         <w:t xml:space="preserve">Requirement 5: </w:t>
       </w:r>
+      <w:bookmarkEnd w:id="27"/>
       <w:r>
         <w:rPr>
           <w:rFonts w:asciiTheme="majorHAnsi" w:hAnsiTheme="majorHAnsi" w:cstheme="majorHAnsi"/>
@@ -6798,9 +6736,8 @@
           <w:iCs/>
           <w:color w:val="2F5496" w:themeColor="accent1" w:themeShade="BF"/>
         </w:rPr>
-        <w:t>Requirement Name</w:t>
-      </w:r>
-      <w:bookmarkEnd w:id="27"/>
+        <w:t>View User Registrations</w:t>
+      </w:r>
     </w:p>
     <w:p>
       <w:pPr>
@@ -6821,6 +6758,34 @@
         </w:rPr>
         <w:t>Type:</w:t>
       </w:r>
+      <w:r>
+        <w:rPr>
+          <w:rFonts w:asciiTheme="majorHAnsi" w:hAnsiTheme="majorHAnsi" w:cstheme="majorHAnsi"/>
+          <w:color w:val="2F5496" w:themeColor="accent1" w:themeShade="BF"/>
+        </w:rPr>
+        <w:t xml:space="preserve"> </w:t>
+      </w:r>
+      <w:r>
+        <w:rPr>
+          <w:rFonts w:asciiTheme="majorHAnsi" w:hAnsiTheme="majorHAnsi" w:cstheme="majorHAnsi"/>
+          <w:color w:val="2F5496" w:themeColor="accent1" w:themeShade="BF"/>
+        </w:rPr>
+        <w:tab/>
+      </w:r>
+      <w:r>
+        <w:rPr>
+          <w:rFonts w:asciiTheme="majorHAnsi" w:hAnsiTheme="majorHAnsi" w:cstheme="majorHAnsi"/>
+          <w:color w:val="2F5496" w:themeColor="accent1" w:themeShade="BF"/>
+        </w:rPr>
+        <w:tab/>
+      </w:r>
+      <w:r>
+        <w:rPr>
+          <w:rFonts w:asciiTheme="majorHAnsi" w:hAnsiTheme="majorHAnsi" w:cstheme="majorHAnsi"/>
+          <w:color w:val="2F5496" w:themeColor="accent1" w:themeShade="BF"/>
+        </w:rPr>
+        <w:t>User Interface</w:t>
+      </w:r>
     </w:p>
     <w:p>
       <w:pPr>
@@ -6851,6 +6816,48 @@
         </w:rPr>
         <w:t>Description:</w:t>
       </w:r>
+      <w:r>
+        <w:rPr>
+          <w:rFonts w:asciiTheme="majorHAnsi" w:hAnsiTheme="majorHAnsi" w:cstheme="majorHAnsi"/>
+          <w:color w:val="2F5496" w:themeColor="accent1" w:themeShade="BF"/>
+        </w:rPr>
+        <w:t xml:space="preserve"> </w:t>
+      </w:r>
+      <w:r>
+        <w:rPr>
+          <w:rFonts w:asciiTheme="majorHAnsi" w:hAnsiTheme="majorHAnsi" w:cstheme="majorHAnsi"/>
+          <w:color w:val="2F5496" w:themeColor="accent1" w:themeShade="BF"/>
+        </w:rPr>
+        <w:tab/>
+      </w:r>
+      <w:r>
+        <w:rPr>
+          <w:rFonts w:asciiTheme="majorHAnsi" w:hAnsiTheme="majorHAnsi" w:cstheme="majorHAnsi"/>
+          <w:color w:val="2F5496" w:themeColor="accent1" w:themeShade="BF"/>
+        </w:rPr>
+        <w:t>A</w:t>
+      </w:r>
+      <w:r>
+        <w:rPr>
+          <w:rFonts w:asciiTheme="majorHAnsi" w:hAnsiTheme="majorHAnsi" w:cstheme="majorHAnsi" w:hint="eastAsia"/>
+          <w:color w:val="2F5496" w:themeColor="accent1" w:themeShade="BF"/>
+        </w:rPr>
+        <w:t xml:space="preserve">llows the SMP server administrator to view registered users. A form accessible via a button on the main server interface displays user registrations with two options: show only user </w:t>
+      </w:r>
+      <w:r>
+        <w:rPr>
+          <w:rFonts w:asciiTheme="majorHAnsi" w:hAnsiTheme="majorHAnsi" w:cstheme="majorHAnsi"/>
+          <w:color w:val="2F5496" w:themeColor="accent1" w:themeShade="BF"/>
+        </w:rPr>
+        <w:t>IDs or</w:t>
+      </w:r>
+      <w:r>
+        <w:rPr>
+          <w:rFonts w:asciiTheme="majorHAnsi" w:hAnsiTheme="majorHAnsi" w:cstheme="majorHAnsi" w:hint="eastAsia"/>
+          <w:color w:val="2F5496" w:themeColor="accent1" w:themeShade="BF"/>
+        </w:rPr>
+        <w:t xml:space="preserve"> show user IDs and passwords in clear text. The passwords are decrypted using the server's private key before display.</w:t>
+      </w:r>
     </w:p>
     <w:p>
       <w:pPr>
@@ -6881,6 +6888,224 @@
         </w:rPr>
         <w:t>Security Issue:</w:t>
       </w:r>
+      <w:r>
+        <w:rPr>
+          <w:rFonts w:asciiTheme="majorHAnsi" w:hAnsiTheme="majorHAnsi" w:cstheme="majorHAnsi"/>
+          <w:color w:val="2F5496" w:themeColor="accent1" w:themeShade="BF"/>
+        </w:rPr>
+        <w:t xml:space="preserve"> </w:t>
+      </w:r>
+      <w:r>
+        <w:rPr>
+          <w:rFonts w:asciiTheme="majorHAnsi" w:hAnsiTheme="majorHAnsi" w:cstheme="majorHAnsi"/>
+          <w:color w:val="2F5496" w:themeColor="accent1" w:themeShade="BF"/>
+        </w:rPr>
+        <w:tab/>
+      </w:r>
+      <w:r>
+        <w:rPr>
+          <w:rFonts w:asciiTheme="majorHAnsi" w:hAnsiTheme="majorHAnsi" w:cstheme="majorHAnsi" w:hint="eastAsia"/>
+          <w:color w:val="2F5496" w:themeColor="accent1" w:themeShade="BF"/>
+        </w:rPr>
+        <w:t>Unauthorized access to the server console allows viewing of all user credentials including decrypted passwords.</w:t>
+      </w:r>
+    </w:p>
+    <w:p>
+      <w:pPr>
+        <w:pStyle w:val="BodyText"/>
+        <w:rPr>
+          <w:rFonts w:asciiTheme="majorHAnsi" w:hAnsiTheme="majorHAnsi" w:cstheme="majorHAnsi"/>
+          <w:color w:val="2F5496" w:themeColor="accent1" w:themeShade="BF"/>
+        </w:rPr>
+      </w:pPr>
+    </w:p>
+    <w:p>
+      <w:pPr>
+        <w:pStyle w:val="Heading3"/>
+        <w:numPr>
+          <w:ilvl w:val="2"/>
+          <w:numId w:val="2"/>
+        </w:numPr>
+        <w:tabs>
+          <w:tab w:val="num" w:pos="720"/>
+        </w:tabs>
+        <w:ind w:left="720" w:hanging="720"/>
+        <w:rPr>
+          <w:rFonts w:asciiTheme="majorHAnsi" w:hAnsiTheme="majorHAnsi" w:cstheme="majorHAnsi"/>
+          <w:color w:val="2F5496" w:themeColor="accent1" w:themeShade="BF"/>
+        </w:rPr>
+      </w:pPr>
+      <w:r>
+        <w:rPr>
+          <w:rFonts w:asciiTheme="majorHAnsi" w:hAnsiTheme="majorHAnsi" w:cstheme="majorHAnsi"/>
+          <w:color w:val="2F5496" w:themeColor="accent1" w:themeShade="BF"/>
+        </w:rPr>
+        <w:lastRenderedPageBreak/>
+        <w:t xml:space="preserve">Requirement </w:t>
+      </w:r>
+      <w:r>
+        <w:rPr>
+          <w:rFonts w:asciiTheme="majorHAnsi" w:hAnsiTheme="majorHAnsi" w:cstheme="majorHAnsi"/>
+          <w:color w:val="2F5496" w:themeColor="accent1" w:themeShade="BF"/>
+        </w:rPr>
+        <w:t xml:space="preserve">6: </w:t>
+      </w:r>
+      <w:r>
+        <w:rPr>
+          <w:rFonts w:asciiTheme="majorHAnsi" w:hAnsiTheme="majorHAnsi" w:cstheme="majorHAnsi"/>
+          <w:color w:val="2F5496" w:themeColor="accent1" w:themeShade="BF"/>
+        </w:rPr>
+        <w:t xml:space="preserve"> </w:t>
+      </w:r>
+      <w:r>
+        <w:rPr>
+          <w:rFonts w:asciiTheme="majorHAnsi" w:hAnsiTheme="majorHAnsi" w:cstheme="majorHAnsi"/>
+          <w:b w:val="0"/>
+          <w:bCs/>
+          <w:i/>
+          <w:iCs/>
+          <w:color w:val="2F5496" w:themeColor="accent1" w:themeShade="BF"/>
+        </w:rPr>
+        <w:t>Validate Credentials</w:t>
+      </w:r>
+    </w:p>
+    <w:p>
+      <w:pPr>
+        <w:pStyle w:val="BodyText"/>
+        <w:numPr>
+          <w:ilvl w:val="0"/>
+          <w:numId w:val="3"/>
+        </w:numPr>
+        <w:rPr>
+          <w:rFonts w:asciiTheme="majorHAnsi" w:hAnsiTheme="majorHAnsi" w:cstheme="majorHAnsi"/>
+          <w:color w:val="2F5496" w:themeColor="accent1" w:themeShade="BF"/>
+        </w:rPr>
+      </w:pPr>
+      <w:r>
+        <w:rPr>
+          <w:rFonts w:asciiTheme="majorHAnsi" w:hAnsiTheme="majorHAnsi" w:cstheme="majorHAnsi"/>
+          <w:color w:val="2F5496" w:themeColor="accent1" w:themeShade="BF"/>
+        </w:rPr>
+        <w:t>Type:</w:t>
+      </w:r>
+      <w:r>
+        <w:rPr>
+          <w:rFonts w:asciiTheme="majorHAnsi" w:hAnsiTheme="majorHAnsi" w:cstheme="majorHAnsi"/>
+          <w:color w:val="2F5496" w:themeColor="accent1" w:themeShade="BF"/>
+        </w:rPr>
+        <w:t xml:space="preserve"> </w:t>
+      </w:r>
+      <w:r>
+        <w:rPr>
+          <w:rFonts w:asciiTheme="majorHAnsi" w:hAnsiTheme="majorHAnsi" w:cstheme="majorHAnsi"/>
+          <w:color w:val="2F5496" w:themeColor="accent1" w:themeShade="BF"/>
+        </w:rPr>
+        <w:tab/>
+      </w:r>
+      <w:r>
+        <w:rPr>
+          <w:rFonts w:asciiTheme="majorHAnsi" w:hAnsiTheme="majorHAnsi" w:cstheme="majorHAnsi"/>
+          <w:color w:val="2F5496" w:themeColor="accent1" w:themeShade="BF"/>
+        </w:rPr>
+        <w:tab/>
+        <w:t>Security Feature</w:t>
+      </w:r>
+    </w:p>
+    <w:p>
+      <w:pPr>
+        <w:pStyle w:val="BodyText"/>
+        <w:ind w:left="720"/>
+        <w:rPr>
+          <w:rFonts w:asciiTheme="majorHAnsi" w:hAnsiTheme="majorHAnsi" w:cstheme="majorHAnsi"/>
+          <w:color w:val="2F5496" w:themeColor="accent1" w:themeShade="BF"/>
+        </w:rPr>
+      </w:pPr>
+    </w:p>
+    <w:p>
+      <w:pPr>
+        <w:pStyle w:val="BodyText"/>
+        <w:numPr>
+          <w:ilvl w:val="0"/>
+          <w:numId w:val="3"/>
+        </w:numPr>
+        <w:rPr>
+          <w:rFonts w:asciiTheme="majorHAnsi" w:hAnsiTheme="majorHAnsi" w:cstheme="majorHAnsi"/>
+          <w:color w:val="2F5496" w:themeColor="accent1" w:themeShade="BF"/>
+        </w:rPr>
+      </w:pPr>
+      <w:r>
+        <w:rPr>
+          <w:rFonts w:asciiTheme="majorHAnsi" w:hAnsiTheme="majorHAnsi" w:cstheme="majorHAnsi"/>
+          <w:color w:val="2F5496" w:themeColor="accent1" w:themeShade="BF"/>
+        </w:rPr>
+        <w:t>Description:</w:t>
+      </w:r>
+      <w:r>
+        <w:rPr>
+          <w:rFonts w:asciiTheme="majorHAnsi" w:hAnsiTheme="majorHAnsi" w:cstheme="majorHAnsi"/>
+          <w:color w:val="2F5496" w:themeColor="accent1" w:themeShade="BF"/>
+        </w:rPr>
+        <w:t xml:space="preserve"> </w:t>
+      </w:r>
+      <w:r>
+        <w:rPr>
+          <w:rFonts w:asciiTheme="majorHAnsi" w:hAnsiTheme="majorHAnsi" w:cstheme="majorHAnsi"/>
+          <w:color w:val="2F5496" w:themeColor="accent1" w:themeShade="BF"/>
+        </w:rPr>
+        <w:tab/>
+      </w:r>
+      <w:r>
+        <w:rPr>
+          <w:rFonts w:asciiTheme="majorHAnsi" w:hAnsiTheme="majorHAnsi" w:cstheme="majorHAnsi" w:hint="eastAsia"/>
+          <w:color w:val="2F5496" w:themeColor="accent1" w:themeShade="BF"/>
+        </w:rPr>
+        <w:t>Server validates User ID and Password from incoming PUT and GET requests against the registration database file before processing. Only authenticated requests are processed.</w:t>
+      </w:r>
+    </w:p>
+    <w:p>
+      <w:pPr>
+        <w:pStyle w:val="BodyText"/>
+        <w:ind w:left="360"/>
+        <w:rPr>
+          <w:rFonts w:asciiTheme="majorHAnsi" w:hAnsiTheme="majorHAnsi" w:cstheme="majorHAnsi"/>
+          <w:color w:val="2F5496" w:themeColor="accent1" w:themeShade="BF"/>
+        </w:rPr>
+      </w:pPr>
+    </w:p>
+    <w:p>
+      <w:pPr>
+        <w:pStyle w:val="BodyText"/>
+        <w:numPr>
+          <w:ilvl w:val="0"/>
+          <w:numId w:val="3"/>
+        </w:numPr>
+        <w:rPr>
+          <w:rFonts w:asciiTheme="majorHAnsi" w:hAnsiTheme="majorHAnsi" w:cstheme="majorHAnsi"/>
+          <w:color w:val="2F5496" w:themeColor="accent1" w:themeShade="BF"/>
+        </w:rPr>
+      </w:pPr>
+      <w:r>
+        <w:rPr>
+          <w:rFonts w:asciiTheme="majorHAnsi" w:hAnsiTheme="majorHAnsi" w:cstheme="majorHAnsi"/>
+          <w:color w:val="2F5496" w:themeColor="accent1" w:themeShade="BF"/>
+        </w:rPr>
+        <w:t>Security Issue:</w:t>
+      </w:r>
+      <w:r>
+        <w:rPr>
+          <w:rFonts w:asciiTheme="majorHAnsi" w:hAnsiTheme="majorHAnsi" w:cstheme="majorHAnsi"/>
+          <w:color w:val="2F5496" w:themeColor="accent1" w:themeShade="BF"/>
+        </w:rPr>
+        <w:t xml:space="preserve"> </w:t>
+      </w:r>
+      <w:r>
+        <w:rPr>
+          <w:rFonts w:asciiTheme="majorHAnsi" w:hAnsiTheme="majorHAnsi" w:cstheme="majorHAnsi"/>
+          <w:color w:val="2F5496" w:themeColor="accent1" w:themeShade="BF"/>
+        </w:rPr>
+        <w:tab/>
+        <w:t>Without authentication validation, unauthorized users could get access or modify messages.</w:t>
+      </w:r>
     </w:p>
     <w:p>
       <w:pPr>
@@ -6988,7 +7213,28 @@
           <w:rFonts w:asciiTheme="majorHAnsi" w:hAnsiTheme="majorHAnsi" w:cstheme="majorHAnsi"/>
           <w:color w:val="2F5496" w:themeColor="accent1" w:themeShade="BF"/>
         </w:rPr>
-        <w:t xml:space="preserve"> User Interface</w:t>
+        <w:t xml:space="preserve"> </w:t>
+      </w:r>
+      <w:r>
+        <w:rPr>
+          <w:rFonts w:asciiTheme="majorHAnsi" w:hAnsiTheme="majorHAnsi" w:cstheme="majorHAnsi"/>
+          <w:color w:val="2F5496" w:themeColor="accent1" w:themeShade="BF"/>
+        </w:rPr>
+        <w:tab/>
+      </w:r>
+      <w:r>
+        <w:rPr>
+          <w:rFonts w:asciiTheme="majorHAnsi" w:hAnsiTheme="majorHAnsi" w:cstheme="majorHAnsi"/>
+          <w:color w:val="2F5496" w:themeColor="accent1" w:themeShade="BF"/>
+        </w:rPr>
+        <w:tab/>
+      </w:r>
+      <w:r>
+        <w:rPr>
+          <w:rFonts w:asciiTheme="majorHAnsi" w:hAnsiTheme="majorHAnsi" w:cstheme="majorHAnsi"/>
+          <w:color w:val="2F5496" w:themeColor="accent1" w:themeShade="BF"/>
+        </w:rPr>
+        <w:t>User Interface</w:t>
       </w:r>
     </w:p>
     <w:p>
@@ -7018,7 +7264,6 @@
           <w:rFonts w:asciiTheme="majorHAnsi" w:hAnsiTheme="majorHAnsi" w:cstheme="majorHAnsi"/>
           <w:color w:val="2F5496" w:themeColor="accent1" w:themeShade="BF"/>
         </w:rPr>
-        <w:lastRenderedPageBreak/>
         <w:t>Description:</w:t>
       </w:r>
       <w:r>
@@ -7033,7 +7278,21 @@
           <w:rFonts w:asciiTheme="majorHAnsi" w:hAnsiTheme="majorHAnsi" w:cstheme="majorHAnsi"/>
           <w:color w:val="2F5496" w:themeColor="accent1" w:themeShade="BF"/>
         </w:rPr>
-        <w:t xml:space="preserve"> The SMP Message Producer client program is designed to send an SMP PUT request to the server. </w:t>
+        <w:t xml:space="preserve"> </w:t>
+      </w:r>
+      <w:r>
+        <w:rPr>
+          <w:rFonts w:asciiTheme="majorHAnsi" w:hAnsiTheme="majorHAnsi" w:cstheme="majorHAnsi"/>
+          <w:color w:val="2F5496" w:themeColor="accent1" w:themeShade="BF"/>
+        </w:rPr>
+        <w:tab/>
+      </w:r>
+      <w:r>
+        <w:rPr>
+          <w:rFonts w:asciiTheme="majorHAnsi" w:hAnsiTheme="majorHAnsi" w:cstheme="majorHAnsi"/>
+          <w:color w:val="2F5496" w:themeColor="accent1" w:themeShade="BF"/>
+        </w:rPr>
+        <w:t xml:space="preserve">The SMP Message Producer client program is designed to send an SMP PUT request to the server. </w:t>
       </w:r>
       <w:r>
         <w:rPr>
@@ -7168,6 +7427,13 @@
           <w:rFonts w:asciiTheme="majorHAnsi" w:hAnsiTheme="majorHAnsi" w:cstheme="majorHAnsi"/>
           <w:color w:val="2F5496" w:themeColor="accent1" w:themeShade="BF"/>
         </w:rPr>
+        <w:tab/>
+      </w:r>
+      <w:r>
+        <w:rPr>
+          <w:rFonts w:asciiTheme="majorHAnsi" w:hAnsiTheme="majorHAnsi" w:cstheme="majorHAnsi"/>
+          <w:color w:val="2F5496" w:themeColor="accent1" w:themeShade="BF"/>
+        </w:rPr>
         <w:t>If unencrypted, the message content can be read by a network packet analyzer (packet sniffer). It’s recommended that the message content is encrypted.</w:t>
       </w:r>
     </w:p>
@@ -7205,23 +7471,7 @@
           <w:color w:val="2F5496" w:themeColor="accent1" w:themeShade="BF"/>
         </w:rPr>
         <w:tab/>
-        <w:t xml:space="preserve">The encryption method and the encryption key management </w:t>
-      </w:r>
-      <w:proofErr w:type="gramStart"/>
-      <w:r>
-        <w:rPr>
-          <w:rFonts w:asciiTheme="majorHAnsi" w:hAnsiTheme="majorHAnsi" w:cstheme="majorHAnsi"/>
-          <w:color w:val="2F5496" w:themeColor="accent1" w:themeShade="BF"/>
-        </w:rPr>
-        <w:t>is</w:t>
-      </w:r>
-      <w:proofErr w:type="gramEnd"/>
-      <w:r>
-        <w:rPr>
-          <w:rFonts w:asciiTheme="majorHAnsi" w:hAnsiTheme="majorHAnsi" w:cstheme="majorHAnsi"/>
-          <w:color w:val="2F5496" w:themeColor="accent1" w:themeShade="BF"/>
-        </w:rPr>
-        <w:t xml:space="preserve"> to be determined.</w:t>
+        <w:t>The encryption method and the encryption key management is to be determined.</w:t>
       </w:r>
     </w:p>
     <w:p>
@@ -7269,7 +7519,7 @@
           <w:rFonts w:asciiTheme="majorHAnsi" w:hAnsiTheme="majorHAnsi" w:cstheme="majorHAnsi"/>
           <w:color w:val="2F5496" w:themeColor="accent1" w:themeShade="BF"/>
         </w:rPr>
-        <w:t>3</w:t>
+        <w:t>2</w:t>
       </w:r>
       <w:r>
         <w:rPr>
@@ -7287,9 +7537,20 @@
           <w:iCs/>
           <w:color w:val="2F5496" w:themeColor="accent1" w:themeShade="BF"/>
         </w:rPr>
-        <w:t>Requirement Name</w:t>
+        <w:t>R</w:t>
       </w:r>
       <w:bookmarkEnd w:id="33"/>
+      <w:r>
+        <w:rPr>
+          <w:rFonts w:asciiTheme="majorHAnsi" w:hAnsiTheme="majorHAnsi" w:cstheme="majorHAnsi"/>
+          <w:b w:val="0"/>
+          <w:bCs/>
+          <w:i/>
+          <w:iCs/>
+          <w:color w:val="2F5496" w:themeColor="accent1" w:themeShade="BF"/>
+        </w:rPr>
+        <w:t>egister New User</w:t>
+      </w:r>
     </w:p>
     <w:p>
       <w:pPr>
@@ -7310,6 +7571,34 @@
         </w:rPr>
         <w:t>Type:</w:t>
       </w:r>
+      <w:r>
+        <w:rPr>
+          <w:rFonts w:asciiTheme="majorHAnsi" w:hAnsiTheme="majorHAnsi" w:cstheme="majorHAnsi"/>
+          <w:color w:val="2F5496" w:themeColor="accent1" w:themeShade="BF"/>
+        </w:rPr>
+        <w:t xml:space="preserve"> </w:t>
+      </w:r>
+      <w:r>
+        <w:rPr>
+          <w:rFonts w:asciiTheme="majorHAnsi" w:hAnsiTheme="majorHAnsi" w:cstheme="majorHAnsi"/>
+          <w:color w:val="2F5496" w:themeColor="accent1" w:themeShade="BF"/>
+        </w:rPr>
+        <w:tab/>
+      </w:r>
+      <w:r>
+        <w:rPr>
+          <w:rFonts w:asciiTheme="majorHAnsi" w:hAnsiTheme="majorHAnsi" w:cstheme="majorHAnsi"/>
+          <w:color w:val="2F5496" w:themeColor="accent1" w:themeShade="BF"/>
+        </w:rPr>
+        <w:tab/>
+      </w:r>
+      <w:r>
+        <w:rPr>
+          <w:rFonts w:asciiTheme="majorHAnsi" w:hAnsiTheme="majorHAnsi" w:cstheme="majorHAnsi" w:hint="eastAsia"/>
+          <w:color w:val="2F5496" w:themeColor="accent1" w:themeShade="BF"/>
+        </w:rPr>
+        <w:t>User Interface / Security Feature</w:t>
+      </w:r>
     </w:p>
     <w:p>
       <w:pPr>
@@ -7340,6 +7629,27 @@
         </w:rPr>
         <w:t>Description:</w:t>
       </w:r>
+      <w:r>
+        <w:rPr>
+          <w:rFonts w:asciiTheme="majorHAnsi" w:hAnsiTheme="majorHAnsi" w:cstheme="majorHAnsi"/>
+          <w:color w:val="2F5496" w:themeColor="accent1" w:themeShade="BF"/>
+        </w:rPr>
+        <w:t xml:space="preserve"> </w:t>
+      </w:r>
+      <w:r>
+        <w:rPr>
+          <w:rFonts w:asciiTheme="majorHAnsi" w:hAnsiTheme="majorHAnsi" w:cstheme="majorHAnsi"/>
+          <w:color w:val="2F5496" w:themeColor="accent1" w:themeShade="BF"/>
+        </w:rPr>
+        <w:tab/>
+      </w:r>
+      <w:r>
+        <w:rPr>
+          <w:rFonts w:asciiTheme="majorHAnsi" w:hAnsiTheme="majorHAnsi" w:cstheme="majorHAnsi" w:hint="eastAsia"/>
+          <w:color w:val="2F5496" w:themeColor="accent1" w:themeShade="BF"/>
+        </w:rPr>
+        <w:t>A registration form allows users to register a User ID and Password with the server. The credentials are encrypted using the server's public key before transmission. The server stores the User ID and encrypted password to a registration file.</w:t>
+      </w:r>
     </w:p>
     <w:p>
       <w:pPr>
@@ -7369,6 +7679,62 @@
           <w:color w:val="2F5496" w:themeColor="accent1" w:themeShade="BF"/>
         </w:rPr>
         <w:t>Security Issue:</w:t>
+      </w:r>
+      <w:r>
+        <w:rPr>
+          <w:rFonts w:asciiTheme="majorHAnsi" w:hAnsiTheme="majorHAnsi" w:cstheme="majorHAnsi"/>
+          <w:color w:val="2F5496" w:themeColor="accent1" w:themeShade="BF"/>
+        </w:rPr>
+        <w:t xml:space="preserve"> </w:t>
+      </w:r>
+      <w:r>
+        <w:rPr>
+          <w:rFonts w:asciiTheme="majorHAnsi" w:hAnsiTheme="majorHAnsi" w:cstheme="majorHAnsi"/>
+          <w:color w:val="2F5496" w:themeColor="accent1" w:themeShade="BF"/>
+        </w:rPr>
+        <w:tab/>
+      </w:r>
+      <w:r>
+        <w:rPr>
+          <w:rFonts w:asciiTheme="majorHAnsi" w:hAnsiTheme="majorHAnsi" w:cstheme="majorHAnsi" w:hint="eastAsia"/>
+          <w:color w:val="2F5496" w:themeColor="accent1" w:themeShade="BF"/>
+        </w:rPr>
+        <w:t>Public key must be</w:t>
+      </w:r>
+      <w:r>
+        <w:rPr>
+          <w:rFonts w:asciiTheme="majorHAnsi" w:hAnsiTheme="majorHAnsi" w:cstheme="majorHAnsi"/>
+          <w:color w:val="2F5496" w:themeColor="accent1" w:themeShade="BF"/>
+        </w:rPr>
+        <w:t xml:space="preserve"> secured as i</w:t>
+      </w:r>
+      <w:r>
+        <w:rPr>
+          <w:rFonts w:asciiTheme="majorHAnsi" w:hAnsiTheme="majorHAnsi" w:cstheme="majorHAnsi" w:hint="eastAsia"/>
+          <w:color w:val="2F5496" w:themeColor="accent1" w:themeShade="BF"/>
+        </w:rPr>
+        <w:t>f</w:t>
+      </w:r>
+      <w:r>
+        <w:rPr>
+          <w:rFonts w:asciiTheme="majorHAnsi" w:hAnsiTheme="majorHAnsi" w:cstheme="majorHAnsi"/>
+          <w:color w:val="2F5496" w:themeColor="accent1" w:themeShade="BF"/>
+        </w:rPr>
+        <w:t xml:space="preserve"> it is </w:t>
+      </w:r>
+      <w:r>
+        <w:rPr>
+          <w:rFonts w:asciiTheme="majorHAnsi" w:hAnsiTheme="majorHAnsi" w:cstheme="majorHAnsi"/>
+          <w:color w:val="2F5496" w:themeColor="accent1" w:themeShade="BF"/>
+        </w:rPr>
+        <w:t>compromised</w:t>
+      </w:r>
+      <w:r>
+        <w:rPr>
+          <w:rFonts w:asciiTheme="majorHAnsi" w:hAnsiTheme="majorHAnsi" w:cstheme="majorHAnsi" w:hint="eastAsia"/>
+          <w:color w:val="2F5496" w:themeColor="accent1" w:themeShade="BF"/>
+        </w:rPr>
+        <w:t>, registration credentials could be intercepted.</w:t>
       </w:r>
     </w:p>
     <w:p>
@@ -7562,6 +7928,7 @@
           <w:rFonts w:asciiTheme="majorHAnsi" w:hAnsiTheme="majorHAnsi" w:cstheme="majorHAnsi"/>
           <w:color w:val="2F5496" w:themeColor="accent1" w:themeShade="BF"/>
         </w:rPr>
+        <w:lastRenderedPageBreak/>
         <w:t>message. The UI for this feature can be a command-line option in the case of a command-line UI (CLUI), or a clickable button in the case of a graphical user interface (GUI).</w:t>
       </w:r>
     </w:p>
@@ -7636,23 +8003,7 @@
           <w:color w:val="2F5496" w:themeColor="accent1" w:themeShade="BF"/>
         </w:rPr>
         <w:tab/>
-        <w:t xml:space="preserve">The encryption method and the encryption key management </w:t>
-      </w:r>
-      <w:proofErr w:type="gramStart"/>
-      <w:r>
-        <w:rPr>
-          <w:rFonts w:asciiTheme="majorHAnsi" w:hAnsiTheme="majorHAnsi" w:cstheme="majorHAnsi"/>
-          <w:color w:val="2F5496" w:themeColor="accent1" w:themeShade="BF"/>
-        </w:rPr>
-        <w:t>is</w:t>
-      </w:r>
-      <w:proofErr w:type="gramEnd"/>
-      <w:r>
-        <w:rPr>
-          <w:rFonts w:asciiTheme="majorHAnsi" w:hAnsiTheme="majorHAnsi" w:cstheme="majorHAnsi"/>
-          <w:color w:val="2F5496" w:themeColor="accent1" w:themeShade="BF"/>
-        </w:rPr>
-        <w:t xml:space="preserve"> to be determined.</w:t>
+        <w:t>The encryption method and the encryption key management is to be determined.</w:t>
       </w:r>
     </w:p>
     <w:p>
@@ -7680,16 +8031,11 @@
           <w:ilvl w:val="2"/>
           <w:numId w:val="2"/>
         </w:numPr>
-        <w:tabs>
-          <w:tab w:val="num" w:pos="720"/>
-        </w:tabs>
-        <w:ind w:left="720" w:hanging="720"/>
-        <w:rPr>
-          <w:rFonts w:asciiTheme="majorHAnsi" w:hAnsiTheme="majorHAnsi" w:cstheme="majorHAnsi"/>
-          <w:color w:val="2F5496" w:themeColor="accent1" w:themeShade="BF"/>
-        </w:rPr>
-      </w:pPr>
-      <w:bookmarkStart w:id="37" w:name="_Toc190790588"/>
+        <w:rPr>
+          <w:rFonts w:asciiTheme="majorHAnsi" w:hAnsiTheme="majorHAnsi" w:cstheme="majorHAnsi"/>
+          <w:color w:val="2F5496" w:themeColor="accent1" w:themeShade="BF"/>
+        </w:rPr>
+      </w:pPr>
       <w:r>
         <w:rPr>
           <w:rFonts w:asciiTheme="majorHAnsi" w:hAnsiTheme="majorHAnsi" w:cstheme="majorHAnsi"/>
@@ -7702,7 +8048,7 @@
           <w:rFonts w:asciiTheme="majorHAnsi" w:hAnsiTheme="majorHAnsi" w:cstheme="majorHAnsi"/>
           <w:color w:val="2F5496" w:themeColor="accent1" w:themeShade="BF"/>
         </w:rPr>
-        <w:t>3</w:t>
+        <w:t>2</w:t>
       </w:r>
       <w:r>
         <w:rPr>
@@ -7720,9 +8066,19 @@
           <w:iCs/>
           <w:color w:val="2F5496" w:themeColor="accent1" w:themeShade="BF"/>
         </w:rPr>
-        <w:t>Requirement Name</w:t>
-      </w:r>
-      <w:bookmarkEnd w:id="37"/>
+        <w:t>R</w:t>
+      </w:r>
+      <w:r>
+        <w:rPr>
+          <w:rFonts w:asciiTheme="majorHAnsi" w:hAnsiTheme="majorHAnsi" w:cstheme="majorHAnsi"/>
+          <w:b w:val="0"/>
+          <w:bCs/>
+          <w:i/>
+          <w:iCs/>
+          <w:color w:val="2F5496" w:themeColor="accent1" w:themeShade="BF"/>
+        </w:rPr>
+        <w:t>egister New User</w:t>
+      </w:r>
     </w:p>
     <w:p>
       <w:pPr>
@@ -7743,6 +8099,34 @@
         </w:rPr>
         <w:t>Type:</w:t>
       </w:r>
+      <w:r>
+        <w:rPr>
+          <w:rFonts w:asciiTheme="majorHAnsi" w:hAnsiTheme="majorHAnsi" w:cstheme="majorHAnsi"/>
+          <w:color w:val="2F5496" w:themeColor="accent1" w:themeShade="BF"/>
+        </w:rPr>
+        <w:t xml:space="preserve"> </w:t>
+      </w:r>
+      <w:r>
+        <w:rPr>
+          <w:rFonts w:asciiTheme="majorHAnsi" w:hAnsiTheme="majorHAnsi" w:cstheme="majorHAnsi"/>
+          <w:color w:val="2F5496" w:themeColor="accent1" w:themeShade="BF"/>
+        </w:rPr>
+        <w:tab/>
+      </w:r>
+      <w:r>
+        <w:rPr>
+          <w:rFonts w:asciiTheme="majorHAnsi" w:hAnsiTheme="majorHAnsi" w:cstheme="majorHAnsi"/>
+          <w:color w:val="2F5496" w:themeColor="accent1" w:themeShade="BF"/>
+        </w:rPr>
+        <w:tab/>
+      </w:r>
+      <w:r>
+        <w:rPr>
+          <w:rFonts w:asciiTheme="majorHAnsi" w:hAnsiTheme="majorHAnsi" w:cstheme="majorHAnsi" w:hint="eastAsia"/>
+          <w:color w:val="2F5496" w:themeColor="accent1" w:themeShade="BF"/>
+        </w:rPr>
+        <w:t>User Interface / Security Feature</w:t>
+      </w:r>
     </w:p>
     <w:p>
       <w:pPr>
@@ -7773,6 +8157,27 @@
         </w:rPr>
         <w:t>Description:</w:t>
       </w:r>
+      <w:r>
+        <w:rPr>
+          <w:rFonts w:asciiTheme="majorHAnsi" w:hAnsiTheme="majorHAnsi" w:cstheme="majorHAnsi"/>
+          <w:color w:val="2F5496" w:themeColor="accent1" w:themeShade="BF"/>
+        </w:rPr>
+        <w:t xml:space="preserve"> </w:t>
+      </w:r>
+      <w:r>
+        <w:rPr>
+          <w:rFonts w:asciiTheme="majorHAnsi" w:hAnsiTheme="majorHAnsi" w:cstheme="majorHAnsi"/>
+          <w:color w:val="2F5496" w:themeColor="accent1" w:themeShade="BF"/>
+        </w:rPr>
+        <w:tab/>
+      </w:r>
+      <w:r>
+        <w:rPr>
+          <w:rFonts w:asciiTheme="majorHAnsi" w:hAnsiTheme="majorHAnsi" w:cstheme="majorHAnsi" w:hint="eastAsia"/>
+          <w:color w:val="2F5496" w:themeColor="accent1" w:themeShade="BF"/>
+        </w:rPr>
+        <w:t>A registration form allows users to register a User ID and Password with the server. The credentials are encrypted using the server's public key before transmission. The server stores the User ID and encrypted password to a registration file.</w:t>
+      </w:r>
     </w:p>
     <w:p>
       <w:pPr>
@@ -7803,6 +8208,62 @@
         </w:rPr>
         <w:t>Security Issue:</w:t>
       </w:r>
+      <w:r>
+        <w:rPr>
+          <w:rFonts w:asciiTheme="majorHAnsi" w:hAnsiTheme="majorHAnsi" w:cstheme="majorHAnsi"/>
+          <w:color w:val="2F5496" w:themeColor="accent1" w:themeShade="BF"/>
+        </w:rPr>
+        <w:t xml:space="preserve"> </w:t>
+      </w:r>
+      <w:r>
+        <w:rPr>
+          <w:rFonts w:asciiTheme="majorHAnsi" w:hAnsiTheme="majorHAnsi" w:cstheme="majorHAnsi"/>
+          <w:color w:val="2F5496" w:themeColor="accent1" w:themeShade="BF"/>
+        </w:rPr>
+        <w:tab/>
+      </w:r>
+      <w:r>
+        <w:rPr>
+          <w:rFonts w:asciiTheme="majorHAnsi" w:hAnsiTheme="majorHAnsi" w:cstheme="majorHAnsi" w:hint="eastAsia"/>
+          <w:color w:val="2F5496" w:themeColor="accent1" w:themeShade="BF"/>
+        </w:rPr>
+        <w:t>Public key must be</w:t>
+      </w:r>
+      <w:r>
+        <w:rPr>
+          <w:rFonts w:asciiTheme="majorHAnsi" w:hAnsiTheme="majorHAnsi" w:cstheme="majorHAnsi"/>
+          <w:color w:val="2F5496" w:themeColor="accent1" w:themeShade="BF"/>
+        </w:rPr>
+        <w:t xml:space="preserve"> secured as i</w:t>
+      </w:r>
+      <w:r>
+        <w:rPr>
+          <w:rFonts w:asciiTheme="majorHAnsi" w:hAnsiTheme="majorHAnsi" w:cstheme="majorHAnsi" w:hint="eastAsia"/>
+          <w:color w:val="2F5496" w:themeColor="accent1" w:themeShade="BF"/>
+        </w:rPr>
+        <w:t>f</w:t>
+      </w:r>
+      <w:r>
+        <w:rPr>
+          <w:rFonts w:asciiTheme="majorHAnsi" w:hAnsiTheme="majorHAnsi" w:cstheme="majorHAnsi"/>
+          <w:color w:val="2F5496" w:themeColor="accent1" w:themeShade="BF"/>
+        </w:rPr>
+        <w:t xml:space="preserve"> it is </w:t>
+      </w:r>
+      <w:r>
+        <w:rPr>
+          <w:rFonts w:asciiTheme="majorHAnsi" w:hAnsiTheme="majorHAnsi" w:cstheme="majorHAnsi"/>
+          <w:color w:val="2F5496" w:themeColor="accent1" w:themeShade="BF"/>
+        </w:rPr>
+        <w:t>compromised</w:t>
+      </w:r>
+      <w:r>
+        <w:rPr>
+          <w:rFonts w:asciiTheme="majorHAnsi" w:hAnsiTheme="majorHAnsi" w:cstheme="majorHAnsi" w:hint="eastAsia"/>
+          <w:color w:val="2F5496" w:themeColor="accent1" w:themeShade="BF"/>
+        </w:rPr>
+        <w:t>, registration credentials could be intercepted.</w:t>
+      </w:r>
     </w:p>
     <w:p>
       <w:pPr>
@@ -7820,8 +8281,8 @@
           <w:color w:val="2F5496" w:themeColor="accent1" w:themeShade="BF"/>
         </w:rPr>
       </w:pPr>
-      <w:bookmarkStart w:id="38" w:name="__RefHeading___Toc1120_20501597382"/>
-      <w:bookmarkEnd w:id="38"/>
+      <w:bookmarkStart w:id="37" w:name="__RefHeading___Toc1120_20501597382"/>
+      <w:bookmarkEnd w:id="37"/>
     </w:p>
     <w:p>
       <w:pPr>
@@ -7831,7 +8292,7 @@
           <w:color w:val="2F5496" w:themeColor="accent1" w:themeShade="BF"/>
         </w:rPr>
       </w:pPr>
-      <w:bookmarkStart w:id="39" w:name="_Hlk112156881"/>
+      <w:bookmarkStart w:id="38" w:name="_Hlk112156881"/>
     </w:p>
     <w:p>
       <w:pPr>
@@ -7840,17 +8301,16 @@
           <w:color w:val="2F5496" w:themeColor="accent1" w:themeShade="BF"/>
         </w:rPr>
       </w:pPr>
-      <w:bookmarkStart w:id="40" w:name="_Toc115525100"/>
-      <w:bookmarkStart w:id="41" w:name="_Toc190790589"/>
-      <w:r>
-        <w:rPr>
-          <w:color w:val="2F5496" w:themeColor="accent1" w:themeShade="BF"/>
-        </w:rPr>
-        <w:lastRenderedPageBreak/>
+      <w:bookmarkStart w:id="39" w:name="_Toc115525100"/>
+      <w:bookmarkStart w:id="40" w:name="_Toc190790589"/>
+      <w:r>
+        <w:rPr>
+          <w:color w:val="2F5496" w:themeColor="accent1" w:themeShade="BF"/>
+        </w:rPr>
         <w:t>Considerations</w:t>
       </w:r>
+      <w:bookmarkEnd w:id="39"/>
       <w:bookmarkEnd w:id="40"/>
-      <w:bookmarkEnd w:id="41"/>
     </w:p>
     <w:p>
       <w:pPr>
@@ -7913,8 +8373,8 @@
           <w:color w:val="2F5496" w:themeColor="accent1" w:themeShade="BF"/>
         </w:rPr>
       </w:pPr>
-      <w:bookmarkStart w:id="42" w:name="_Toc115525101"/>
-      <w:bookmarkStart w:id="43" w:name="_Toc190790590"/>
+      <w:bookmarkStart w:id="41" w:name="_Toc115525101"/>
+      <w:bookmarkStart w:id="42" w:name="_Toc190790590"/>
       <w:r>
         <w:rPr>
           <w:rFonts w:asciiTheme="majorHAnsi" w:hAnsiTheme="majorHAnsi" w:cstheme="majorHAnsi"/>
@@ -7923,8 +8383,8 @@
         </w:rPr>
         <w:t>Dependencies</w:t>
       </w:r>
+      <w:bookmarkEnd w:id="41"/>
       <w:bookmarkEnd w:id="42"/>
-      <w:bookmarkEnd w:id="43"/>
     </w:p>
     <w:p>
       <w:pPr>
@@ -7964,8 +8424,8 @@
           <w:color w:val="2F5496" w:themeColor="accent1" w:themeShade="BF"/>
         </w:rPr>
       </w:pPr>
-      <w:bookmarkStart w:id="44" w:name="_Toc190790591"/>
-      <w:bookmarkStart w:id="45" w:name="_Toc115525102"/>
+      <w:bookmarkStart w:id="43" w:name="_Toc190790591"/>
+      <w:bookmarkStart w:id="44" w:name="_Toc115525102"/>
       <w:r>
         <w:rPr>
           <w:rFonts w:asciiTheme="majorHAnsi" w:hAnsiTheme="majorHAnsi" w:cstheme="majorHAnsi"/>
@@ -7974,7 +8434,7 @@
         </w:rPr>
         <w:t>Assumptions</w:t>
       </w:r>
-      <w:bookmarkEnd w:id="44"/>
+      <w:bookmarkEnd w:id="43"/>
     </w:p>
     <w:p>
       <w:pPr>
@@ -8014,7 +8474,7 @@
           <w:color w:val="2F5496" w:themeColor="accent1" w:themeShade="BF"/>
         </w:rPr>
       </w:pPr>
-      <w:bookmarkStart w:id="46" w:name="_Toc190790592"/>
+      <w:bookmarkStart w:id="45" w:name="_Toc190790592"/>
       <w:r>
         <w:rPr>
           <w:rFonts w:asciiTheme="majorHAnsi" w:hAnsiTheme="majorHAnsi" w:cstheme="majorHAnsi"/>
@@ -8023,8 +8483,8 @@
         </w:rPr>
         <w:t>General Constraints</w:t>
       </w:r>
+      <w:bookmarkEnd w:id="44"/>
       <w:bookmarkEnd w:id="45"/>
-      <w:bookmarkEnd w:id="46"/>
     </w:p>
     <w:p>
       <w:pPr>
@@ -8078,8 +8538,8 @@
           <w:color w:val="2F5496" w:themeColor="accent1" w:themeShade="BF"/>
         </w:rPr>
       </w:pPr>
-      <w:bookmarkStart w:id="47" w:name="_Toc115525103"/>
-      <w:bookmarkStart w:id="48" w:name="_Toc190790593"/>
+      <w:bookmarkStart w:id="46" w:name="_Toc115525103"/>
+      <w:bookmarkStart w:id="47" w:name="_Toc190790593"/>
       <w:r>
         <w:rPr>
           <w:rFonts w:asciiTheme="majorHAnsi" w:hAnsiTheme="majorHAnsi" w:cstheme="majorHAnsi"/>
@@ -8088,8 +8548,8 @@
         </w:rPr>
         <w:t>Guidelines</w:t>
       </w:r>
+      <w:bookmarkEnd w:id="46"/>
       <w:bookmarkEnd w:id="47"/>
-      <w:bookmarkEnd w:id="48"/>
     </w:p>
     <w:p>
       <w:pPr>
@@ -8143,8 +8603,8 @@
           <w:color w:val="2F5496" w:themeColor="accent1" w:themeShade="BF"/>
         </w:rPr>
       </w:pPr>
-      <w:bookmarkStart w:id="49" w:name="_Toc115525104"/>
-      <w:bookmarkStart w:id="50" w:name="_Toc190790594"/>
+      <w:bookmarkStart w:id="48" w:name="_Toc115525104"/>
+      <w:bookmarkStart w:id="49" w:name="_Toc190790594"/>
       <w:r>
         <w:rPr>
           <w:rFonts w:asciiTheme="majorHAnsi" w:hAnsiTheme="majorHAnsi" w:cstheme="majorHAnsi"/>
@@ -8153,8 +8613,8 @@
         </w:rPr>
         <w:t>Development Methods</w:t>
       </w:r>
+      <w:bookmarkEnd w:id="48"/>
       <w:bookmarkEnd w:id="49"/>
-      <w:bookmarkEnd w:id="50"/>
     </w:p>
     <w:p>
       <w:pPr>
@@ -8186,7 +8646,7 @@
         <w:t xml:space="preserve"> method that will be used.</w:t>
       </w:r>
     </w:p>
-    <w:bookmarkEnd w:id="39"/>
+    <w:bookmarkEnd w:id="38"/>
     <w:p>
       <w:pPr>
         <w:rPr>
@@ -8212,16 +8672,17 @@
           <w:color w:val="2F5496" w:themeColor="accent1" w:themeShade="BF"/>
         </w:rPr>
       </w:pPr>
-      <w:bookmarkStart w:id="51" w:name="_Toc488059260"/>
-      <w:bookmarkStart w:id="52" w:name="_Toc190790595"/>
+      <w:bookmarkStart w:id="50" w:name="_Toc488059260"/>
+      <w:bookmarkStart w:id="51" w:name="_Toc190790595"/>
+      <w:bookmarkEnd w:id="50"/>
+      <w:r>
+        <w:rPr>
+          <w:color w:val="2F5496" w:themeColor="accent1" w:themeShade="BF"/>
+        </w:rPr>
+        <w:lastRenderedPageBreak/>
+        <w:t>Appendix</w:t>
+      </w:r>
       <w:bookmarkEnd w:id="51"/>
-      <w:r>
-        <w:rPr>
-          <w:color w:val="2F5496" w:themeColor="accent1" w:themeShade="BF"/>
-        </w:rPr>
-        <w:t>Appendix</w:t>
-      </w:r>
-      <w:bookmarkEnd w:id="52"/>
     </w:p>
     <w:p>
       <w:pPr>
@@ -8233,10 +8694,10 @@
           <w:szCs w:val="20"/>
         </w:rPr>
       </w:pPr>
-      <w:bookmarkStart w:id="53" w:name="_Toc488059261"/>
-      <w:bookmarkStart w:id="54" w:name="__RefHeading___Toc5802_589831584"/>
+      <w:bookmarkStart w:id="52" w:name="_Toc488059261"/>
+      <w:bookmarkStart w:id="53" w:name="__RefHeading___Toc5802_589831584"/>
+      <w:bookmarkEnd w:id="52"/>
       <w:bookmarkEnd w:id="53"/>
-      <w:bookmarkEnd w:id="54"/>
     </w:p>
     <w:p>
       <w:pPr>
@@ -8250,7 +8711,7 @@
           <w:color w:val="2F5496" w:themeColor="accent1" w:themeShade="BF"/>
         </w:rPr>
       </w:pPr>
-      <w:bookmarkStart w:id="55" w:name="_Toc190790596"/>
+      <w:bookmarkStart w:id="54" w:name="_Toc190790596"/>
       <w:r>
         <w:rPr>
           <w:rFonts w:asciiTheme="majorHAnsi" w:hAnsiTheme="majorHAnsi" w:cstheme="majorHAnsi"/>
@@ -8258,7 +8719,7 @@
         </w:rPr>
         <w:t>Acronyms</w:t>
       </w:r>
-      <w:bookmarkEnd w:id="55"/>
+      <w:bookmarkEnd w:id="54"/>
     </w:p>
     <w:p>
       <w:pPr>
@@ -8297,19 +8758,19 @@
           <w:color w:val="2F5496" w:themeColor="accent1" w:themeShade="BF"/>
         </w:rPr>
       </w:pPr>
-      <w:bookmarkStart w:id="56" w:name="__RefHeading___Toc4352_1335274933"/>
-      <w:bookmarkStart w:id="57" w:name="__RefHeading___Toc4358_1335274933"/>
-      <w:bookmarkStart w:id="58" w:name="_Toc190790597"/>
+      <w:bookmarkStart w:id="55" w:name="__RefHeading___Toc4352_1335274933"/>
+      <w:bookmarkStart w:id="56" w:name="__RefHeading___Toc4358_1335274933"/>
+      <w:bookmarkStart w:id="57" w:name="_Toc190790597"/>
+      <w:bookmarkEnd w:id="55"/>
       <w:bookmarkEnd w:id="56"/>
+      <w:r>
+        <w:rPr>
+          <w:rFonts w:asciiTheme="majorHAnsi" w:hAnsiTheme="majorHAnsi" w:cstheme="majorHAnsi"/>
+          <w:color w:val="2F5496" w:themeColor="accent1" w:themeShade="BF"/>
+        </w:rPr>
+        <w:t>Engineering Terms</w:t>
+      </w:r>
       <w:bookmarkEnd w:id="57"/>
-      <w:r>
-        <w:rPr>
-          <w:rFonts w:asciiTheme="majorHAnsi" w:hAnsiTheme="majorHAnsi" w:cstheme="majorHAnsi"/>
-          <w:color w:val="2F5496" w:themeColor="accent1" w:themeShade="BF"/>
-        </w:rPr>
-        <w:t>Engineering Terms</w:t>
-      </w:r>
-      <w:bookmarkEnd w:id="58"/>
     </w:p>
     <w:p>
       <w:pPr>
@@ -8323,21 +8784,21 @@
           <w:color w:val="2F5496" w:themeColor="accent1" w:themeShade="BF"/>
         </w:rPr>
       </w:pPr>
-      <w:bookmarkStart w:id="59" w:name="__RefHeading___Toc4354_1335274933"/>
-      <w:bookmarkStart w:id="60" w:name="__RefHeading___Toc4356_1335274933"/>
-      <w:bookmarkStart w:id="61" w:name="_Toc130969417"/>
-      <w:bookmarkStart w:id="62" w:name="_Toc190790598"/>
+      <w:bookmarkStart w:id="58" w:name="__RefHeading___Toc4354_1335274933"/>
+      <w:bookmarkStart w:id="59" w:name="__RefHeading___Toc4356_1335274933"/>
+      <w:bookmarkStart w:id="60" w:name="_Toc130969417"/>
+      <w:bookmarkStart w:id="61" w:name="_Toc190790598"/>
+      <w:bookmarkEnd w:id="58"/>
       <w:bookmarkEnd w:id="59"/>
+      <w:r>
+        <w:rPr>
+          <w:rFonts w:asciiTheme="majorHAnsi" w:hAnsiTheme="majorHAnsi" w:cstheme="majorHAnsi"/>
+          <w:color w:val="2F5496" w:themeColor="accent1" w:themeShade="BF"/>
+        </w:rPr>
+        <w:t>Software Development</w:t>
+      </w:r>
       <w:bookmarkEnd w:id="60"/>
-      <w:r>
-        <w:rPr>
-          <w:rFonts w:asciiTheme="majorHAnsi" w:hAnsiTheme="majorHAnsi" w:cstheme="majorHAnsi"/>
-          <w:color w:val="2F5496" w:themeColor="accent1" w:themeShade="BF"/>
-        </w:rPr>
-        <w:t>Software Development</w:t>
-      </w:r>
       <w:bookmarkEnd w:id="61"/>
-      <w:bookmarkEnd w:id="62"/>
     </w:p>
     <w:p>
       <w:pPr>
@@ -8419,16 +8880,16 @@
           <w:color w:val="2F5496" w:themeColor="accent1" w:themeShade="BF"/>
         </w:rPr>
       </w:pPr>
-      <w:bookmarkStart w:id="63" w:name="_Toc488059262"/>
-      <w:bookmarkStart w:id="64" w:name="_Toc190790599"/>
+      <w:bookmarkStart w:id="62" w:name="_Toc488059262"/>
+      <w:bookmarkStart w:id="63" w:name="_Toc190790599"/>
+      <w:bookmarkEnd w:id="62"/>
+      <w:r>
+        <w:rPr>
+          <w:color w:val="2F5496" w:themeColor="accent1" w:themeShade="BF"/>
+        </w:rPr>
+        <w:t>Notes</w:t>
+      </w:r>
       <w:bookmarkEnd w:id="63"/>
-      <w:r>
-        <w:rPr>
-          <w:color w:val="2F5496" w:themeColor="accent1" w:themeShade="BF"/>
-        </w:rPr>
-        <w:t>Notes</w:t>
-      </w:r>
-      <w:bookmarkEnd w:id="64"/>
     </w:p>
     <w:p>
       <w:pPr>
@@ -8456,6 +8917,11 @@
 <w:endnotes xmlns:wpc="http://schemas.microsoft.com/office/word/2010/wordprocessingCanvas" xmlns:cx="http://schemas.microsoft.com/office/drawing/2014/chartex" xmlns:cx1="http://schemas.microsoft.com/office/drawing/2015/9/8/chartex" xmlns:cx2="http://schemas.microsoft.com/office/drawing/2015/10/21/chartex" xmlns:cx3="http://schemas.microsoft.com/office/drawing/2016/5/9/chartex" xmlns:cx4="http://schemas.microsoft.com/office/drawing/2016/5/10/chartex" xmlns:cx5="http://schemas.microsoft.com/office/drawing/2016/5/11/chartex" xmlns:cx6="http://schemas.microsoft.com/office/drawing/2016/5/12/chartex" xmlns:cx7="http://schemas.microsoft.com/office/drawing/2016/5/13/chartex" xmlns:cx8="http://schemas.microsoft.com/office/drawing/2016/5/14/chartex" xmlns:mc="http://schemas.openxmlformats.org/markup-compatibility/2006" xmlns:aink="http://schemas.microsoft.com/office/drawing/2016/ink" xmlns:am3d="http://schemas.microsoft.com/office/drawing/2017/model3d" xmlns:o="urn:schemas-microsoft-com:office:office" xmlns:oel="http://schemas.microsoft.com/office/2019/extlst" xmlns:r="http://schemas.openxmlformats.org/officeDocument/2006/relationships" xmlns:m="http://schemas.openxmlformats.org/officeDocument/2006/math" xmlns:v="urn:schemas-microsoft-com:vml" xmlns:wp14="http://schemas.microsoft.com/office/word/2010/wordprocessingDrawing" xmlns:wp="http://schemas.openxmlformats.org/drawingml/2006/wordprocessingDrawing" xmlns:w10="urn:schemas-microsoft-com:office:word" xmlns:w="http://schemas.openxmlformats.org/wordprocessingml/2006/main" xmlns:w14="http://schemas.microsoft.com/office/word/2010/wordml" xmlns:w15="http://schemas.microsoft.com/office/word/2012/wordml" xmlns:w16cex="http://schemas.microsoft.com/office/word/2018/wordml/cex" xmlns:w16cid="http://schemas.microsoft.com/office/word/2016/wordml/cid" xmlns:w16="http://schemas.microsoft.com/office/word/2018/wordml" xmlns:w16du="http://schemas.microsoft.com/office/word/2023/wordml/word16du" xmlns:w16sdtdh="http://schemas.microsoft.com/office/word/2020/wordml/sdtdatahash" xmlns:w16sdtfl="http://schemas.microsoft.com/office/word/2024/wordml/sdtformatlock" xmlns:w16se="http://schemas.microsoft.com/office/word/2015/wordml/symex" xmlns:wpg="http://schemas.microsoft.com/office/word/2010/wordprocessingGroup" xmlns:wpi="http://schemas.microsoft.com/office/word/2010/wordprocessingInk" xmlns:wne="http://schemas.microsoft.com/office/word/2006/wordml" xmlns:wps="http://schemas.microsoft.com/office/word/2010/wordprocessingShape" mc:Ignorable="w14 w15 w16se w16cid w16 w16cex w16sdtdh w16sdtfl w16du wp14">
   <w:endnote w:type="separator" w:id="-1">
     <w:p>
+      <w:pPr>
+        <w:rPr>
+          <w:rFonts w:hint="eastAsia"/>
+        </w:rPr>
+      </w:pPr>
       <w:r>
         <w:separator/>
       </w:r>
@@ -8463,6 +8929,11 @@
   </w:endnote>
   <w:endnote w:type="continuationSeparator" w:id="0">
     <w:p>
+      <w:pPr>
+        <w:rPr>
+          <w:rFonts w:hint="eastAsia"/>
+        </w:rPr>
+      </w:pPr>
       <w:r>
         <w:continuationSeparator/>
       </w:r>
@@ -8477,6 +8948,9 @@
     <w:pPr>
       <w:pStyle w:val="BodyText"/>
       <w:jc w:val="center"/>
+      <w:rPr>
+        <w:rFonts w:hint="eastAsia"/>
+      </w:rPr>
     </w:pPr>
     <w:r>
       <w:fldChar w:fldCharType="begin"/>
@@ -8492,7 +8966,7 @@
         <w:rFonts w:hint="eastAsia"/>
         <w:noProof/>
       </w:rPr>
-      <w:t>11/30/25</w:t>
+      <w:t>12/7/25</w:t>
     </w:r>
     <w:r>
       <w:fldChar w:fldCharType="end"/>
@@ -8553,6 +9027,11 @@
 <w:footnotes xmlns:wpc="http://schemas.microsoft.com/office/word/2010/wordprocessingCanvas" xmlns:cx="http://schemas.microsoft.com/office/drawing/2014/chartex" xmlns:cx1="http://schemas.microsoft.com/office/drawing/2015/9/8/chartex" xmlns:cx2="http://schemas.microsoft.com/office/drawing/2015/10/21/chartex" xmlns:cx3="http://schemas.microsoft.com/office/drawing/2016/5/9/chartex" xmlns:cx4="http://schemas.microsoft.com/office/drawing/2016/5/10/chartex" xmlns:cx5="http://schemas.microsoft.com/office/drawing/2016/5/11/chartex" xmlns:cx6="http://schemas.microsoft.com/office/drawing/2016/5/12/chartex" xmlns:cx7="http://schemas.microsoft.com/office/drawing/2016/5/13/chartex" xmlns:cx8="http://schemas.microsoft.com/office/drawing/2016/5/14/chartex" xmlns:mc="http://schemas.openxmlformats.org/markup-compatibility/2006" xmlns:aink="http://schemas.microsoft.com/office/drawing/2016/ink" xmlns:am3d="http://schemas.microsoft.com/office/drawing/2017/model3d" xmlns:o="urn:schemas-microsoft-com:office:office" xmlns:oel="http://schemas.microsoft.com/office/2019/extlst" xmlns:r="http://schemas.openxmlformats.org/officeDocument/2006/relationships" xmlns:m="http://schemas.openxmlformats.org/officeDocument/2006/math" xmlns:v="urn:schemas-microsoft-com:vml" xmlns:wp14="http://schemas.microsoft.com/office/word/2010/wordprocessingDrawing" xmlns:wp="http://schemas.openxmlformats.org/drawingml/2006/wordprocessingDrawing" xmlns:w10="urn:schemas-microsoft-com:office:word" xmlns:w="http://schemas.openxmlformats.org/wordprocessingml/2006/main" xmlns:w14="http://schemas.microsoft.com/office/word/2010/wordml" xmlns:w15="http://schemas.microsoft.com/office/word/2012/wordml" xmlns:w16cex="http://schemas.microsoft.com/office/word/2018/wordml/cex" xmlns:w16cid="http://schemas.microsoft.com/office/word/2016/wordml/cid" xmlns:w16="http://schemas.microsoft.com/office/word/2018/wordml" xmlns:w16du="http://schemas.microsoft.com/office/word/2023/wordml/word16du" xmlns:w16sdtdh="http://schemas.microsoft.com/office/word/2020/wordml/sdtdatahash" xmlns:w16sdtfl="http://schemas.microsoft.com/office/word/2024/wordml/sdtformatlock" xmlns:w16se="http://schemas.microsoft.com/office/word/2015/wordml/symex" xmlns:wpg="http://schemas.microsoft.com/office/word/2010/wordprocessingGroup" xmlns:wpi="http://schemas.microsoft.com/office/word/2010/wordprocessingInk" xmlns:wne="http://schemas.microsoft.com/office/word/2006/wordml" xmlns:wps="http://schemas.microsoft.com/office/word/2010/wordprocessingShape" mc:Ignorable="w14 w15 w16se w16cid w16 w16cex w16sdtdh w16sdtfl w16du wp14">
   <w:footnote w:type="separator" w:id="-1">
     <w:p>
+      <w:pPr>
+        <w:rPr>
+          <w:rFonts w:hint="eastAsia"/>
+        </w:rPr>
+      </w:pPr>
       <w:r>
         <w:separator/>
       </w:r>
@@ -8560,6 +9039,11 @@
   </w:footnote>
   <w:footnote w:type="continuationSeparator" w:id="0">
     <w:p>
+      <w:pPr>
+        <w:rPr>
+          <w:rFonts w:hint="eastAsia"/>
+        </w:rPr>
+      </w:pPr>
       <w:r>
         <w:continuationSeparator/>
       </w:r>
@@ -8575,6 +9059,9 @@
       <w:pStyle w:val="BodyText"/>
       <w:spacing w:line="360" w:lineRule="auto"/>
       <w:jc w:val="center"/>
+      <w:rPr>
+        <w:rFonts w:hint="eastAsia"/>
+      </w:rPr>
     </w:pPr>
     <w:r>
       <w:t xml:space="preserve">Software </w:t>
@@ -9710,7 +10197,7 @@
   <w:docDefaults>
     <w:rPrDefault>
       <w:rPr>
-        <w:rFonts w:ascii="Calibri" w:eastAsia="宋体" w:hAnsi="Calibri" w:cs="DejaVu Sans"/>
+        <w:rFonts w:ascii="Calibri" w:eastAsia="SimSun" w:hAnsi="Calibri" w:cs="DejaVu Sans"/>
         <w:lang w:val="en-US" w:eastAsia="en-US" w:bidi="ar-SA"/>
       </w:rPr>
     </w:rPrDefault>

</xml_diff>

<commit_message>
Fix Requirements Spec and Table of Contents.
</commit_message>
<xml_diff>
--- a/Documents/02_SMP_Software_Requirements_Specification.docx
+++ b/Documents/02_SMP_Software_Requirements_Specification.docx
@@ -484,7 +484,7 @@
         </w:rPr>
       </w:pPr>
       <w:bookmarkStart w:id="4" w:name="_Toc488059202"/>
-      <w:bookmarkStart w:id="5" w:name="_Toc190790573"/>
+      <w:bookmarkStart w:id="5" w:name="_Toc216016847"/>
       <w:bookmarkEnd w:id="4"/>
       <w:r>
         <w:rPr>
@@ -539,7 +539,7 @@
         </w:rPr>
         <w:fldChar w:fldCharType="separate"/>
       </w:r>
-      <w:hyperlink w:anchor="_Toc190790573" w:history="1">
+      <w:hyperlink w:anchor="_Toc216016847" w:history="1">
         <w:r>
           <w:rPr>
             <w:rStyle w:val="Hyperlink"/>
@@ -563,7 +563,7 @@
           <w:rPr>
             <w:noProof/>
           </w:rPr>
-          <w:instrText xml:space="preserve"> PAGEREF _Toc190790573 \h </w:instrText>
+          <w:instrText xml:space="preserve"> PAGEREF _Toc216016847 \h </w:instrText>
         </w:r>
         <w:r>
           <w:rPr>
@@ -578,6 +578,7 @@
         </w:r>
         <w:r>
           <w:rPr>
+            <w:rFonts w:hint="eastAsia"/>
             <w:noProof/>
           </w:rPr>
           <w:t>2</w:t>
@@ -606,7 +607,7 @@
           <w14:ligatures w14:val="standardContextual"/>
         </w:rPr>
       </w:pPr>
-      <w:hyperlink w:anchor="_Toc190790574" w:history="1">
+      <w:hyperlink w:anchor="_Toc216016848" w:history="1">
         <w:r>
           <w:rPr>
             <w:rStyle w:val="Hyperlink"/>
@@ -630,7 +631,7 @@
           <w:rPr>
             <w:noProof/>
           </w:rPr>
-          <w:instrText xml:space="preserve"> PAGEREF _Toc190790574 \h </w:instrText>
+          <w:instrText xml:space="preserve"> PAGEREF _Toc216016848 \h </w:instrText>
         </w:r>
         <w:r>
           <w:rPr>
@@ -645,6 +646,7 @@
         </w:r>
         <w:r>
           <w:rPr>
+            <w:rFonts w:hint="eastAsia"/>
             <w:noProof/>
           </w:rPr>
           <w:t>3</w:t>
@@ -673,7 +675,7 @@
           <w14:ligatures w14:val="standardContextual"/>
         </w:rPr>
       </w:pPr>
-      <w:hyperlink w:anchor="_Toc190790575" w:history="1">
+      <w:hyperlink w:anchor="_Toc216016849" w:history="1">
         <w:r>
           <w:rPr>
             <w:rStyle w:val="Hyperlink"/>
@@ -697,7 +699,7 @@
           <w:rPr>
             <w:noProof/>
           </w:rPr>
-          <w:instrText xml:space="preserve"> PAGEREF _Toc190790575 \h </w:instrText>
+          <w:instrText xml:space="preserve"> PAGEREF _Toc216016849 \h </w:instrText>
         </w:r>
         <w:r>
           <w:rPr>
@@ -712,6 +714,7 @@
         </w:r>
         <w:r>
           <w:rPr>
+            <w:rFonts w:hint="eastAsia"/>
             <w:noProof/>
           </w:rPr>
           <w:t>4</w:t>
@@ -740,7 +743,7 @@
           <w14:ligatures w14:val="standardContextual"/>
         </w:rPr>
       </w:pPr>
-      <w:hyperlink w:anchor="_Toc190790576" w:history="1">
+      <w:hyperlink w:anchor="_Toc216016850" w:history="1">
         <w:r>
           <w:rPr>
             <w:rStyle w:val="Hyperlink"/>
@@ -764,7 +767,7 @@
           <w:rPr>
             <w:noProof/>
           </w:rPr>
-          <w:instrText xml:space="preserve"> PAGEREF _Toc190790576 \h </w:instrText>
+          <w:instrText xml:space="preserve"> PAGEREF _Toc216016850 \h </w:instrText>
         </w:r>
         <w:r>
           <w:rPr>
@@ -779,6 +782,7 @@
         </w:r>
         <w:r>
           <w:rPr>
+            <w:rFonts w:hint="eastAsia"/>
             <w:noProof/>
           </w:rPr>
           <w:t>4</w:t>
@@ -803,7 +807,7 @@
           <w14:ligatures w14:val="standardContextual"/>
         </w:rPr>
       </w:pPr>
-      <w:hyperlink w:anchor="_Toc190790577" w:history="1">
+      <w:hyperlink w:anchor="_Toc216016851" w:history="1">
         <w:r>
           <w:rPr>
             <w:rStyle w:val="Hyperlink"/>
@@ -817,7 +821,7 @@
           <w:fldChar w:fldCharType="begin"/>
         </w:r>
         <w:r>
-          <w:instrText xml:space="preserve"> PAGEREF _Toc190790577 \h </w:instrText>
+          <w:instrText xml:space="preserve"> PAGEREF _Toc216016851 \h </w:instrText>
         </w:r>
         <w:r>
           <w:fldChar w:fldCharType="separate"/>
@@ -846,7 +850,7 @@
           <w14:ligatures w14:val="standardContextual"/>
         </w:rPr>
       </w:pPr>
-      <w:hyperlink w:anchor="_Toc190790578" w:history="1">
+      <w:hyperlink w:anchor="_Toc216016852" w:history="1">
         <w:r>
           <w:rPr>
             <w:rStyle w:val="Hyperlink"/>
@@ -882,7 +886,7 @@
           <w:rPr>
             <w:noProof/>
           </w:rPr>
-          <w:instrText xml:space="preserve"> PAGEREF _Toc190790578 \h </w:instrText>
+          <w:instrText xml:space="preserve"> PAGEREF _Toc216016852 \h </w:instrText>
         </w:r>
         <w:r>
           <w:rPr>
@@ -897,6 +901,7 @@
         </w:r>
         <w:r>
           <w:rPr>
+            <w:rFonts w:hint="eastAsia"/>
             <w:noProof/>
           </w:rPr>
           <w:t>4</w:t>
@@ -925,7 +930,7 @@
           <w14:ligatures w14:val="standardContextual"/>
         </w:rPr>
       </w:pPr>
-      <w:hyperlink w:anchor="_Toc190790579" w:history="1">
+      <w:hyperlink w:anchor="_Toc216016853" w:history="1">
         <w:r>
           <w:rPr>
             <w:rStyle w:val="Hyperlink"/>
@@ -961,7 +966,7 @@
           <w:rPr>
             <w:noProof/>
           </w:rPr>
-          <w:instrText xml:space="preserve"> PAGEREF _Toc190790579 \h </w:instrText>
+          <w:instrText xml:space="preserve"> PAGEREF _Toc216016853 \h </w:instrText>
         </w:r>
         <w:r>
           <w:rPr>
@@ -976,9 +981,10 @@
         </w:r>
         <w:r>
           <w:rPr>
+            <w:rFonts w:hint="eastAsia"/>
             <w:noProof/>
           </w:rPr>
-          <w:t>5</w:t>
+          <w:t>4</w:t>
         </w:r>
         <w:r>
           <w:rPr>
@@ -1004,7 +1010,7 @@
           <w14:ligatures w14:val="standardContextual"/>
         </w:rPr>
       </w:pPr>
-      <w:hyperlink w:anchor="_Toc190790580" w:history="1">
+      <w:hyperlink w:anchor="_Toc216016854" w:history="1">
         <w:r>
           <w:rPr>
             <w:rStyle w:val="Hyperlink"/>
@@ -1040,7 +1046,7 @@
           <w:rPr>
             <w:noProof/>
           </w:rPr>
-          <w:instrText xml:space="preserve"> PAGEREF _Toc190790580 \h </w:instrText>
+          <w:instrText xml:space="preserve"> PAGEREF _Toc216016854 \h </w:instrText>
         </w:r>
         <w:r>
           <w:rPr>
@@ -1055,6 +1061,7 @@
         </w:r>
         <w:r>
           <w:rPr>
+            <w:rFonts w:hint="eastAsia"/>
             <w:noProof/>
           </w:rPr>
           <w:t>5</w:t>
@@ -1083,7 +1090,7 @@
           <w14:ligatures w14:val="standardContextual"/>
         </w:rPr>
       </w:pPr>
-      <w:hyperlink w:anchor="_Toc190790581" w:history="1">
+      <w:hyperlink w:anchor="_Toc216016855" w:history="1">
         <w:r>
           <w:rPr>
             <w:rStyle w:val="Hyperlink"/>
@@ -1119,7 +1126,7 @@
           <w:rPr>
             <w:noProof/>
           </w:rPr>
-          <w:instrText xml:space="preserve"> PAGEREF _Toc190790581 \h </w:instrText>
+          <w:instrText xml:space="preserve"> PAGEREF _Toc216016855 \h </w:instrText>
         </w:r>
         <w:r>
           <w:rPr>
@@ -1134,6 +1141,7 @@
         </w:r>
         <w:r>
           <w:rPr>
+            <w:rFonts w:hint="eastAsia"/>
             <w:noProof/>
           </w:rPr>
           <w:t>5</w:t>
@@ -1162,7 +1170,7 @@
           <w14:ligatures w14:val="standardContextual"/>
         </w:rPr>
       </w:pPr>
-      <w:hyperlink w:anchor="_Toc190790582" w:history="1">
+      <w:hyperlink w:anchor="_Toc216016856" w:history="1">
         <w:r>
           <w:rPr>
             <w:rStyle w:val="Hyperlink"/>
@@ -1180,7 +1188,7 @@
             <w:iCs/>
             <w:noProof/>
           </w:rPr>
-          <w:t>Requirement Name</w:t>
+          <w:t>View User Registrations</w:t>
         </w:r>
         <w:r>
           <w:rPr>
@@ -1198,7 +1206,7 @@
           <w:rPr>
             <w:noProof/>
           </w:rPr>
-          <w:instrText xml:space="preserve"> PAGEREF _Toc190790582 \h </w:instrText>
+          <w:instrText xml:space="preserve"> PAGEREF _Toc216016856 \h </w:instrText>
         </w:r>
         <w:r>
           <w:rPr>
@@ -1213,6 +1221,7 @@
         </w:r>
         <w:r>
           <w:rPr>
+            <w:rFonts w:hint="eastAsia"/>
             <w:noProof/>
           </w:rPr>
           <w:t>5</w:t>
@@ -1221,45 +1230,6 @@
           <w:rPr>
             <w:noProof/>
           </w:rPr>
-          <w:fldChar w:fldCharType="end"/>
-        </w:r>
-      </w:hyperlink>
-    </w:p>
-    <w:p>
-      <w:pPr>
-        <w:pStyle w:val="TOC2"/>
-        <w:rPr>
-          <w:rFonts w:asciiTheme="minorHAnsi" w:eastAsiaTheme="minorEastAsia" w:hAnsiTheme="minorHAnsi" w:cstheme="minorBidi"/>
-          <w:color w:val="auto"/>
-          <w:kern w:val="2"/>
-          <w:sz w:val="24"/>
-          <w:szCs w:val="24"/>
-          <w14:ligatures w14:val="standardContextual"/>
-        </w:rPr>
-      </w:pPr>
-      <w:hyperlink w:anchor="_Toc190790583" w:history="1">
-        <w:r>
-          <w:rPr>
-            <w:rStyle w:val="Hyperlink"/>
-          </w:rPr>
-          <w:t>2.2 SMP Client Producer Requirements</w:t>
-        </w:r>
-        <w:r>
-          <w:tab/>
-        </w:r>
-        <w:r>
-          <w:fldChar w:fldCharType="begin"/>
-        </w:r>
-        <w:r>
-          <w:instrText xml:space="preserve"> PAGEREF _Toc190790583 \h </w:instrText>
-        </w:r>
-        <w:r>
-          <w:fldChar w:fldCharType="separate"/>
-        </w:r>
-        <w:r>
-          <w:t>6</w:t>
-        </w:r>
-        <w:r>
           <w:fldChar w:fldCharType="end"/>
         </w:r>
       </w:hyperlink>
@@ -1280,7 +1250,126 @@
           <w14:ligatures w14:val="standardContextual"/>
         </w:rPr>
       </w:pPr>
-      <w:hyperlink w:anchor="_Toc190790584" w:history="1">
+      <w:hyperlink w:anchor="_Toc216016857" w:history="1">
+        <w:r>
+          <w:rPr>
+            <w:rStyle w:val="Hyperlink"/>
+            <w:rFonts w:asciiTheme="majorHAnsi" w:hAnsiTheme="majorHAnsi" w:cstheme="majorHAnsi"/>
+            <w:noProof/>
+          </w:rPr>
+          <w:t xml:space="preserve">2.1.6 Requirement 6:  </w:t>
+        </w:r>
+        <w:r>
+          <w:rPr>
+            <w:rStyle w:val="Hyperlink"/>
+            <w:rFonts w:asciiTheme="majorHAnsi" w:hAnsiTheme="majorHAnsi" w:cstheme="majorHAnsi"/>
+            <w:bCs/>
+            <w:i/>
+            <w:iCs/>
+            <w:noProof/>
+          </w:rPr>
+          <w:t>Validate Credentials</w:t>
+        </w:r>
+        <w:r>
+          <w:rPr>
+            <w:noProof/>
+          </w:rPr>
+          <w:tab/>
+        </w:r>
+        <w:r>
+          <w:rPr>
+            <w:noProof/>
+          </w:rPr>
+          <w:fldChar w:fldCharType="begin"/>
+        </w:r>
+        <w:r>
+          <w:rPr>
+            <w:noProof/>
+          </w:rPr>
+          <w:instrText xml:space="preserve"> PAGEREF _Toc216016857 \h </w:instrText>
+        </w:r>
+        <w:r>
+          <w:rPr>
+            <w:noProof/>
+          </w:rPr>
+        </w:r>
+        <w:r>
+          <w:rPr>
+            <w:noProof/>
+          </w:rPr>
+          <w:fldChar w:fldCharType="separate"/>
+        </w:r>
+        <w:r>
+          <w:rPr>
+            <w:rFonts w:hint="eastAsia"/>
+            <w:noProof/>
+          </w:rPr>
+          <w:t>6</w:t>
+        </w:r>
+        <w:r>
+          <w:rPr>
+            <w:noProof/>
+          </w:rPr>
+          <w:fldChar w:fldCharType="end"/>
+        </w:r>
+      </w:hyperlink>
+    </w:p>
+    <w:p>
+      <w:pPr>
+        <w:pStyle w:val="TOC2"/>
+        <w:rPr>
+          <w:rFonts w:asciiTheme="minorHAnsi" w:eastAsiaTheme="minorEastAsia" w:hAnsiTheme="minorHAnsi" w:cstheme="minorBidi"/>
+          <w:color w:val="auto"/>
+          <w:kern w:val="2"/>
+          <w:sz w:val="24"/>
+          <w:szCs w:val="24"/>
+          <w14:ligatures w14:val="standardContextual"/>
+        </w:rPr>
+      </w:pPr>
+      <w:hyperlink w:anchor="_Toc216016858" w:history="1">
+        <w:r>
+          <w:rPr>
+            <w:rStyle w:val="Hyperlink"/>
+          </w:rPr>
+          <w:t>2.2 SMP Client Producer Requirements</w:t>
+        </w:r>
+        <w:r>
+          <w:tab/>
+        </w:r>
+        <w:r>
+          <w:fldChar w:fldCharType="begin"/>
+        </w:r>
+        <w:r>
+          <w:instrText xml:space="preserve"> PAGEREF _Toc216016858 \h </w:instrText>
+        </w:r>
+        <w:r>
+          <w:fldChar w:fldCharType="separate"/>
+        </w:r>
+        <w:r>
+          <w:t>6</w:t>
+        </w:r>
+        <w:r>
+          <w:fldChar w:fldCharType="end"/>
+        </w:r>
+      </w:hyperlink>
+    </w:p>
+    <w:p>
+      <w:pPr>
+        <w:pStyle w:val="TOC3"/>
+        <w:tabs>
+          <w:tab w:val="right" w:leader="dot" w:pos="10214"/>
+        </w:tabs>
+        <w:rPr>
+          <w:rFonts w:asciiTheme="minorHAnsi" w:eastAsiaTheme="minorEastAsia" w:hAnsiTheme="minorHAnsi" w:cstheme="minorBidi"/>
+          <w:noProof/>
+          <w:color w:val="auto"/>
+          <w:kern w:val="2"/>
+          <w:sz w:val="24"/>
+          <w:szCs w:val="24"/>
+          <w14:ligatures w14:val="standardContextual"/>
+        </w:rPr>
+      </w:pPr>
+      <w:hyperlink w:anchor="_Toc216016859" w:history="1">
         <w:r>
           <w:rPr>
             <w:rStyle w:val="Hyperlink"/>
@@ -1316,7 +1405,7 @@
           <w:rPr>
             <w:noProof/>
           </w:rPr>
-          <w:instrText xml:space="preserve"> PAGEREF _Toc190790584 \h </w:instrText>
+          <w:instrText xml:space="preserve"> PAGEREF _Toc216016859 \h </w:instrText>
         </w:r>
         <w:r>
           <w:rPr>
@@ -1331,6 +1420,7 @@
         </w:r>
         <w:r>
           <w:rPr>
+            <w:rFonts w:hint="eastAsia"/>
             <w:noProof/>
           </w:rPr>
           <w:t>6</w:t>
@@ -1359,14 +1449,14 @@
           <w14:ligatures w14:val="standardContextual"/>
         </w:rPr>
       </w:pPr>
-      <w:hyperlink w:anchor="_Toc190790585" w:history="1">
+      <w:hyperlink w:anchor="_Toc216016860" w:history="1">
         <w:r>
           <w:rPr>
             <w:rStyle w:val="Hyperlink"/>
             <w:rFonts w:asciiTheme="majorHAnsi" w:hAnsiTheme="majorHAnsi" w:cstheme="majorHAnsi"/>
             <w:noProof/>
           </w:rPr>
-          <w:t xml:space="preserve">2.2.2 Requirement 3: </w:t>
+          <w:t xml:space="preserve">2.2.2 Requirement 2: </w:t>
         </w:r>
         <w:r>
           <w:rPr>
@@ -1377,7 +1467,7 @@
             <w:iCs/>
             <w:noProof/>
           </w:rPr>
-          <w:t>Requirement Name</w:t>
+          <w:t>Register New User</w:t>
         </w:r>
         <w:r>
           <w:rPr>
@@ -1395,7 +1485,7 @@
           <w:rPr>
             <w:noProof/>
           </w:rPr>
-          <w:instrText xml:space="preserve"> PAGEREF _Toc190790585 \h </w:instrText>
+          <w:instrText xml:space="preserve"> PAGEREF _Toc216016860 \h </w:instrText>
         </w:r>
         <w:r>
           <w:rPr>
@@ -1410,6 +1500,7 @@
         </w:r>
         <w:r>
           <w:rPr>
+            <w:rFonts w:hint="eastAsia"/>
             <w:noProof/>
           </w:rPr>
           <w:t>6</w:t>
@@ -1434,7 +1525,7 @@
           <w14:ligatures w14:val="standardContextual"/>
         </w:rPr>
       </w:pPr>
-      <w:hyperlink w:anchor="_Toc190790586" w:history="1">
+      <w:hyperlink w:anchor="_Toc216016861" w:history="1">
         <w:r>
           <w:rPr>
             <w:rStyle w:val="Hyperlink"/>
@@ -1448,7 +1539,7 @@
           <w:fldChar w:fldCharType="begin"/>
         </w:r>
         <w:r>
-          <w:instrText xml:space="preserve"> PAGEREF _Toc190790586 \h </w:instrText>
+          <w:instrText xml:space="preserve"> PAGEREF _Toc216016861 \h </w:instrText>
         </w:r>
         <w:r>
           <w:fldChar w:fldCharType="separate"/>
@@ -1477,7 +1568,7 @@
           <w14:ligatures w14:val="standardContextual"/>
         </w:rPr>
       </w:pPr>
-      <w:hyperlink w:anchor="_Toc190790587" w:history="1">
+      <w:hyperlink w:anchor="_Toc216016862" w:history="1">
         <w:r>
           <w:rPr>
             <w:rStyle w:val="Hyperlink"/>
@@ -1513,7 +1604,7 @@
           <w:rPr>
             <w:noProof/>
           </w:rPr>
-          <w:instrText xml:space="preserve"> PAGEREF _Toc190790587 \h </w:instrText>
+          <w:instrText xml:space="preserve"> PAGEREF _Toc216016862 \h </w:instrText>
         </w:r>
         <w:r>
           <w:rPr>
@@ -1528,6 +1619,7 @@
         </w:r>
         <w:r>
           <w:rPr>
+            <w:rFonts w:hint="eastAsia"/>
             <w:noProof/>
           </w:rPr>
           <w:t>6</w:t>
@@ -1542,7 +1634,7 @@
     </w:p>
     <w:p>
       <w:pPr>
-        <w:pStyle w:val="TOC3"/>
+        <w:pStyle w:val="TOC1"/>
         <w:tabs>
           <w:tab w:val="right" w:leader="dot" w:pos="10214"/>
         </w:tabs>
@@ -1556,25 +1648,13 @@
           <w14:ligatures w14:val="standardContextual"/>
         </w:rPr>
       </w:pPr>
-      <w:hyperlink w:anchor="_Toc190790588" w:history="1">
+      <w:hyperlink w:anchor="_Toc216016863" w:history="1">
         <w:r>
           <w:rPr>
             <w:rStyle w:val="Hyperlink"/>
-            <w:rFonts w:asciiTheme="majorHAnsi" w:hAnsiTheme="majorHAnsi" w:cstheme="majorHAnsi"/>
             <w:noProof/>
           </w:rPr>
-          <w:t xml:space="preserve">2.3.2 Requirement 3: </w:t>
-        </w:r>
-        <w:r>
-          <w:rPr>
-            <w:rStyle w:val="Hyperlink"/>
-            <w:rFonts w:asciiTheme="majorHAnsi" w:hAnsiTheme="majorHAnsi" w:cstheme="majorHAnsi"/>
-            <w:bCs/>
-            <w:i/>
-            <w:iCs/>
-            <w:noProof/>
-          </w:rPr>
-          <w:t>Requirement Name</w:t>
+          <w:t>3 Considerations</w:t>
         </w:r>
         <w:r>
           <w:rPr>
@@ -1592,7 +1672,7 @@
           <w:rPr>
             <w:noProof/>
           </w:rPr>
-          <w:instrText xml:space="preserve"> PAGEREF _Toc190790588 \h </w:instrText>
+          <w:instrText xml:space="preserve"> PAGEREF _Toc216016863 \h </w:instrText>
         </w:r>
         <w:r>
           <w:rPr>
@@ -1607,14 +1687,245 @@
         </w:r>
         <w:r>
           <w:rPr>
+            <w:rFonts w:hint="eastAsia"/>
             <w:noProof/>
           </w:rPr>
-          <w:t>6</w:t>
+          <w:t>7</w:t>
         </w:r>
         <w:r>
           <w:rPr>
             <w:noProof/>
           </w:rPr>
+          <w:fldChar w:fldCharType="end"/>
+        </w:r>
+      </w:hyperlink>
+    </w:p>
+    <w:p>
+      <w:pPr>
+        <w:pStyle w:val="TOC2"/>
+        <w:rPr>
+          <w:rFonts w:asciiTheme="minorHAnsi" w:eastAsiaTheme="minorEastAsia" w:hAnsiTheme="minorHAnsi" w:cstheme="minorBidi"/>
+          <w:color w:val="auto"/>
+          <w:kern w:val="2"/>
+          <w:sz w:val="24"/>
+          <w:szCs w:val="24"/>
+          <w14:ligatures w14:val="standardContextual"/>
+        </w:rPr>
+      </w:pPr>
+      <w:hyperlink w:anchor="_Toc216016864" w:history="1">
+        <w:r>
+          <w:rPr>
+            <w:rStyle w:val="Hyperlink"/>
+          </w:rPr>
+          <w:t>3.1</w:t>
+        </w:r>
+        <w:r>
+          <w:rPr>
+            <w:rStyle w:val="Hyperlink"/>
+            <w:bCs/>
+          </w:rPr>
+          <w:t xml:space="preserve"> Dependencies</w:t>
+        </w:r>
+        <w:r>
+          <w:tab/>
+        </w:r>
+        <w:r>
+          <w:fldChar w:fldCharType="begin"/>
+        </w:r>
+        <w:r>
+          <w:instrText xml:space="preserve"> PAGEREF _Toc216016864 \h </w:instrText>
+        </w:r>
+        <w:r>
+          <w:fldChar w:fldCharType="separate"/>
+        </w:r>
+        <w:r>
+          <w:t>7</w:t>
+        </w:r>
+        <w:r>
+          <w:fldChar w:fldCharType="end"/>
+        </w:r>
+      </w:hyperlink>
+    </w:p>
+    <w:p>
+      <w:pPr>
+        <w:pStyle w:val="TOC2"/>
+        <w:rPr>
+          <w:rFonts w:asciiTheme="minorHAnsi" w:eastAsiaTheme="minorEastAsia" w:hAnsiTheme="minorHAnsi" w:cstheme="minorBidi"/>
+          <w:color w:val="auto"/>
+          <w:kern w:val="2"/>
+          <w:sz w:val="24"/>
+          <w:szCs w:val="24"/>
+          <w14:ligatures w14:val="standardContextual"/>
+        </w:rPr>
+      </w:pPr>
+      <w:hyperlink w:anchor="_Toc216016865" w:history="1">
+        <w:r>
+          <w:rPr>
+            <w:rStyle w:val="Hyperlink"/>
+          </w:rPr>
+          <w:t>3.2</w:t>
+        </w:r>
+        <w:r>
+          <w:rPr>
+            <w:rStyle w:val="Hyperlink"/>
+            <w:bCs/>
+          </w:rPr>
+          <w:t xml:space="preserve"> Assumptions</w:t>
+        </w:r>
+        <w:r>
+          <w:tab/>
+        </w:r>
+        <w:r>
+          <w:fldChar w:fldCharType="begin"/>
+        </w:r>
+        <w:r>
+          <w:instrText xml:space="preserve"> PAGEREF _Toc216016865 \h </w:instrText>
+        </w:r>
+        <w:r>
+          <w:fldChar w:fldCharType="separate"/>
+        </w:r>
+        <w:r>
+          <w:t>7</w:t>
+        </w:r>
+        <w:r>
+          <w:fldChar w:fldCharType="end"/>
+        </w:r>
+      </w:hyperlink>
+    </w:p>
+    <w:p>
+      <w:pPr>
+        <w:pStyle w:val="TOC2"/>
+        <w:rPr>
+          <w:rFonts w:asciiTheme="minorHAnsi" w:eastAsiaTheme="minorEastAsia" w:hAnsiTheme="minorHAnsi" w:cstheme="minorBidi"/>
+          <w:color w:val="auto"/>
+          <w:kern w:val="2"/>
+          <w:sz w:val="24"/>
+          <w:szCs w:val="24"/>
+          <w14:ligatures w14:val="standardContextual"/>
+        </w:rPr>
+      </w:pPr>
+      <w:hyperlink w:anchor="_Toc216016866" w:history="1">
+        <w:r>
+          <w:rPr>
+            <w:rStyle w:val="Hyperlink"/>
+          </w:rPr>
+          <w:t>3.3</w:t>
+        </w:r>
+        <w:r>
+          <w:rPr>
+            <w:rStyle w:val="Hyperlink"/>
+            <w:bCs/>
+          </w:rPr>
+          <w:t xml:space="preserve"> General Constraints</w:t>
+        </w:r>
+        <w:r>
+          <w:tab/>
+        </w:r>
+        <w:r>
+          <w:fldChar w:fldCharType="begin"/>
+        </w:r>
+        <w:r>
+          <w:instrText xml:space="preserve"> PAGEREF _Toc216016866 \h </w:instrText>
+        </w:r>
+        <w:r>
+          <w:fldChar w:fldCharType="separate"/>
+        </w:r>
+        <w:r>
+          <w:t>7</w:t>
+        </w:r>
+        <w:r>
+          <w:fldChar w:fldCharType="end"/>
+        </w:r>
+      </w:hyperlink>
+    </w:p>
+    <w:p>
+      <w:pPr>
+        <w:pStyle w:val="TOC2"/>
+        <w:rPr>
+          <w:rFonts w:asciiTheme="minorHAnsi" w:eastAsiaTheme="minorEastAsia" w:hAnsiTheme="minorHAnsi" w:cstheme="minorBidi"/>
+          <w:color w:val="auto"/>
+          <w:kern w:val="2"/>
+          <w:sz w:val="24"/>
+          <w:szCs w:val="24"/>
+          <w14:ligatures w14:val="standardContextual"/>
+        </w:rPr>
+      </w:pPr>
+      <w:hyperlink w:anchor="_Toc216016867" w:history="1">
+        <w:r>
+          <w:rPr>
+            <w:rStyle w:val="Hyperlink"/>
+          </w:rPr>
+          <w:t>3.4</w:t>
+        </w:r>
+        <w:r>
+          <w:rPr>
+            <w:rStyle w:val="Hyperlink"/>
+            <w:bCs/>
+          </w:rPr>
+          <w:t xml:space="preserve"> Guidelines</w:t>
+        </w:r>
+        <w:r>
+          <w:tab/>
+        </w:r>
+        <w:r>
+          <w:fldChar w:fldCharType="begin"/>
+        </w:r>
+        <w:r>
+          <w:instrText xml:space="preserve"> PAGEREF _Toc216016867 \h </w:instrText>
+        </w:r>
+        <w:r>
+          <w:fldChar w:fldCharType="separate"/>
+        </w:r>
+        <w:r>
+          <w:t>7</w:t>
+        </w:r>
+        <w:r>
+          <w:fldChar w:fldCharType="end"/>
+        </w:r>
+      </w:hyperlink>
+    </w:p>
+    <w:p>
+      <w:pPr>
+        <w:pStyle w:val="TOC2"/>
+        <w:rPr>
+          <w:rFonts w:asciiTheme="minorHAnsi" w:eastAsiaTheme="minorEastAsia" w:hAnsiTheme="minorHAnsi" w:cstheme="minorBidi"/>
+          <w:color w:val="auto"/>
+          <w:kern w:val="2"/>
+          <w:sz w:val="24"/>
+          <w:szCs w:val="24"/>
+          <w14:ligatures w14:val="standardContextual"/>
+        </w:rPr>
+      </w:pPr>
+      <w:hyperlink w:anchor="_Toc216016868" w:history="1">
+        <w:r>
+          <w:rPr>
+            <w:rStyle w:val="Hyperlink"/>
+          </w:rPr>
+          <w:t>3.5</w:t>
+        </w:r>
+        <w:r>
+          <w:rPr>
+            <w:rStyle w:val="Hyperlink"/>
+            <w:bCs/>
+          </w:rPr>
+          <w:t xml:space="preserve"> Development Methods</w:t>
+        </w:r>
+        <w:r>
+          <w:tab/>
+        </w:r>
+        <w:r>
+          <w:fldChar w:fldCharType="begin"/>
+        </w:r>
+        <w:r>
+          <w:instrText xml:space="preserve"> PAGEREF _Toc216016868 \h </w:instrText>
+        </w:r>
+        <w:r>
+          <w:fldChar w:fldCharType="separate"/>
+        </w:r>
+        <w:r>
+          <w:t>7</w:t>
+        </w:r>
+        <w:r>
           <w:fldChar w:fldCharType="end"/>
         </w:r>
       </w:hyperlink>
@@ -1635,13 +1946,13 @@
           <w14:ligatures w14:val="standardContextual"/>
         </w:rPr>
       </w:pPr>
-      <w:hyperlink w:anchor="_Toc190790589" w:history="1">
+      <w:hyperlink w:anchor="_Toc216016869" w:history="1">
         <w:r>
           <w:rPr>
             <w:rStyle w:val="Hyperlink"/>
             <w:noProof/>
           </w:rPr>
-          <w:t>3 Considerations</w:t>
+          <w:t>4 Appendix</w:t>
         </w:r>
         <w:r>
           <w:rPr>
@@ -1659,7 +1970,7 @@
           <w:rPr>
             <w:noProof/>
           </w:rPr>
-          <w:instrText xml:space="preserve"> PAGEREF _Toc190790589 \h </w:instrText>
+          <w:instrText xml:space="preserve"> PAGEREF _Toc216016869 \h </w:instrText>
         </w:r>
         <w:r>
           <w:rPr>
@@ -1674,9 +1985,10 @@
         </w:r>
         <w:r>
           <w:rPr>
+            <w:rFonts w:hint="eastAsia"/>
             <w:noProof/>
           </w:rPr>
-          <w:t>7</w:t>
+          <w:t>8</w:t>
         </w:r>
         <w:r>
           <w:rPr>
@@ -1698,19 +2010,12 @@
           <w14:ligatures w14:val="standardContextual"/>
         </w:rPr>
       </w:pPr>
-      <w:hyperlink w:anchor="_Toc190790590" w:history="1">
+      <w:hyperlink w:anchor="_Toc216016870" w:history="1">
         <w:r>
           <w:rPr>
             <w:rStyle w:val="Hyperlink"/>
           </w:rPr>
-          <w:t>3.1</w:t>
-        </w:r>
-        <w:r>
-          <w:rPr>
-            <w:rStyle w:val="Hyperlink"/>
-            <w:bCs/>
-          </w:rPr>
-          <w:t xml:space="preserve"> Dependencies</w:t>
+          <w:t>4.1 Acronyms</w:t>
         </w:r>
         <w:r>
           <w:tab/>
@@ -1719,13 +2024,13 @@
           <w:fldChar w:fldCharType="begin"/>
         </w:r>
         <w:r>
-          <w:instrText xml:space="preserve"> PAGEREF _Toc190790590 \h </w:instrText>
+          <w:instrText xml:space="preserve"> PAGEREF _Toc216016870 \h </w:instrText>
         </w:r>
         <w:r>
           <w:fldChar w:fldCharType="separate"/>
         </w:r>
         <w:r>
-          <w:t>7</w:t>
+          <w:t>8</w:t>
         </w:r>
         <w:r>
           <w:fldChar w:fldCharType="end"/>
@@ -1744,19 +2049,12 @@
           <w14:ligatures w14:val="standardContextual"/>
         </w:rPr>
       </w:pPr>
-      <w:hyperlink w:anchor="_Toc190790591" w:history="1">
+      <w:hyperlink w:anchor="_Toc216016871" w:history="1">
         <w:r>
           <w:rPr>
             <w:rStyle w:val="Hyperlink"/>
           </w:rPr>
-          <w:t>3.2</w:t>
-        </w:r>
-        <w:r>
-          <w:rPr>
-            <w:rStyle w:val="Hyperlink"/>
-            <w:bCs/>
-          </w:rPr>
-          <w:t xml:space="preserve"> Assumptions</w:t>
+          <w:t>4.2 Engineering Terms</w:t>
         </w:r>
         <w:r>
           <w:tab/>
@@ -1765,13 +2063,13 @@
           <w:fldChar w:fldCharType="begin"/>
         </w:r>
         <w:r>
-          <w:instrText xml:space="preserve"> PAGEREF _Toc190790591 \h </w:instrText>
+          <w:instrText xml:space="preserve"> PAGEREF _Toc216016871 \h </w:instrText>
         </w:r>
         <w:r>
           <w:fldChar w:fldCharType="separate"/>
         </w:r>
         <w:r>
-          <w:t>7</w:t>
+          <w:t>8</w:t>
         </w:r>
         <w:r>
           <w:fldChar w:fldCharType="end"/>
@@ -1780,145 +2078,7 @@
     </w:p>
     <w:p>
       <w:pPr>
-        <w:pStyle w:val="TOC2"/>
-        <w:rPr>
-          <w:rFonts w:asciiTheme="minorHAnsi" w:eastAsiaTheme="minorEastAsia" w:hAnsiTheme="minorHAnsi" w:cstheme="minorBidi"/>
-          <w:color w:val="auto"/>
-          <w:kern w:val="2"/>
-          <w:sz w:val="24"/>
-          <w:szCs w:val="24"/>
-          <w14:ligatures w14:val="standardContextual"/>
-        </w:rPr>
-      </w:pPr>
-      <w:hyperlink w:anchor="_Toc190790592" w:history="1">
-        <w:r>
-          <w:rPr>
-            <w:rStyle w:val="Hyperlink"/>
-          </w:rPr>
-          <w:t>3.3</w:t>
-        </w:r>
-        <w:r>
-          <w:rPr>
-            <w:rStyle w:val="Hyperlink"/>
-            <w:bCs/>
-          </w:rPr>
-          <w:t xml:space="preserve"> General Constraints</w:t>
-        </w:r>
-        <w:r>
-          <w:tab/>
-        </w:r>
-        <w:r>
-          <w:fldChar w:fldCharType="begin"/>
-        </w:r>
-        <w:r>
-          <w:instrText xml:space="preserve"> PAGEREF _Toc190790592 \h </w:instrText>
-        </w:r>
-        <w:r>
-          <w:fldChar w:fldCharType="separate"/>
-        </w:r>
-        <w:r>
-          <w:t>7</w:t>
-        </w:r>
-        <w:r>
-          <w:fldChar w:fldCharType="end"/>
-        </w:r>
-      </w:hyperlink>
-    </w:p>
-    <w:p>
-      <w:pPr>
-        <w:pStyle w:val="TOC2"/>
-        <w:rPr>
-          <w:rFonts w:asciiTheme="minorHAnsi" w:eastAsiaTheme="minorEastAsia" w:hAnsiTheme="minorHAnsi" w:cstheme="minorBidi"/>
-          <w:color w:val="auto"/>
-          <w:kern w:val="2"/>
-          <w:sz w:val="24"/>
-          <w:szCs w:val="24"/>
-          <w14:ligatures w14:val="standardContextual"/>
-        </w:rPr>
-      </w:pPr>
-      <w:hyperlink w:anchor="_Toc190790593" w:history="1">
-        <w:r>
-          <w:rPr>
-            <w:rStyle w:val="Hyperlink"/>
-          </w:rPr>
-          <w:t>3.4</w:t>
-        </w:r>
-        <w:r>
-          <w:rPr>
-            <w:rStyle w:val="Hyperlink"/>
-            <w:bCs/>
-          </w:rPr>
-          <w:t xml:space="preserve"> Guidelines</w:t>
-        </w:r>
-        <w:r>
-          <w:tab/>
-        </w:r>
-        <w:r>
-          <w:fldChar w:fldCharType="begin"/>
-        </w:r>
-        <w:r>
-          <w:instrText xml:space="preserve"> PAGEREF _Toc190790593 \h </w:instrText>
-        </w:r>
-        <w:r>
-          <w:fldChar w:fldCharType="separate"/>
-        </w:r>
-        <w:r>
-          <w:t>7</w:t>
-        </w:r>
-        <w:r>
-          <w:fldChar w:fldCharType="end"/>
-        </w:r>
-      </w:hyperlink>
-    </w:p>
-    <w:p>
-      <w:pPr>
-        <w:pStyle w:val="TOC2"/>
-        <w:rPr>
-          <w:rFonts w:asciiTheme="minorHAnsi" w:eastAsiaTheme="minorEastAsia" w:hAnsiTheme="minorHAnsi" w:cstheme="minorBidi"/>
-          <w:color w:val="auto"/>
-          <w:kern w:val="2"/>
-          <w:sz w:val="24"/>
-          <w:szCs w:val="24"/>
-          <w14:ligatures w14:val="standardContextual"/>
-        </w:rPr>
-      </w:pPr>
-      <w:hyperlink w:anchor="_Toc190790594" w:history="1">
-        <w:r>
-          <w:rPr>
-            <w:rStyle w:val="Hyperlink"/>
-          </w:rPr>
-          <w:t>3.5</w:t>
-        </w:r>
-        <w:r>
-          <w:rPr>
-            <w:rStyle w:val="Hyperlink"/>
-            <w:bCs/>
-          </w:rPr>
-          <w:t xml:space="preserve"> Development Methods</w:t>
-        </w:r>
-        <w:r>
-          <w:tab/>
-        </w:r>
-        <w:r>
-          <w:fldChar w:fldCharType="begin"/>
-        </w:r>
-        <w:r>
-          <w:instrText xml:space="preserve"> PAGEREF _Toc190790594 \h </w:instrText>
-        </w:r>
-        <w:r>
-          <w:fldChar w:fldCharType="separate"/>
-        </w:r>
-        <w:r>
-          <w:t>7</w:t>
-        </w:r>
-        <w:r>
-          <w:fldChar w:fldCharType="end"/>
-        </w:r>
-      </w:hyperlink>
-    </w:p>
-    <w:p>
-      <w:pPr>
-        <w:pStyle w:val="TOC1"/>
+        <w:pStyle w:val="TOC3"/>
         <w:tabs>
           <w:tab w:val="right" w:leader="dot" w:pos="10214"/>
         </w:tabs>
@@ -1932,13 +2092,14 @@
           <w14:ligatures w14:val="standardContextual"/>
         </w:rPr>
       </w:pPr>
-      <w:hyperlink w:anchor="_Toc190790595" w:history="1">
+      <w:hyperlink w:anchor="_Toc216016872" w:history="1">
         <w:r>
           <w:rPr>
             <w:rStyle w:val="Hyperlink"/>
+            <w:rFonts w:asciiTheme="majorHAnsi" w:hAnsiTheme="majorHAnsi" w:cstheme="majorHAnsi"/>
             <w:noProof/>
           </w:rPr>
-          <w:t>4 Appendix</w:t>
+          <w:t>4.2.1 Software Development</w:t>
         </w:r>
         <w:r>
           <w:rPr>
@@ -1956,7 +2117,7 @@
           <w:rPr>
             <w:noProof/>
           </w:rPr>
-          <w:instrText xml:space="preserve"> PAGEREF _Toc190790595 \h </w:instrText>
+          <w:instrText xml:space="preserve"> PAGEREF _Toc216016872 \h </w:instrText>
         </w:r>
         <w:r>
           <w:rPr>
@@ -1971,9 +2132,10 @@
         </w:r>
         <w:r>
           <w:rPr>
+            <w:rFonts w:hint="eastAsia"/>
             <w:noProof/>
           </w:rPr>
-          <w:t>7</w:t>
+          <w:t>8</w:t>
         </w:r>
         <w:r>
           <w:rPr>
@@ -1985,85 +2147,7 @@
     </w:p>
     <w:p>
       <w:pPr>
-        <w:pStyle w:val="TOC2"/>
-        <w:rPr>
-          <w:rFonts w:asciiTheme="minorHAnsi" w:eastAsiaTheme="minorEastAsia" w:hAnsiTheme="minorHAnsi" w:cstheme="minorBidi"/>
-          <w:color w:val="auto"/>
-          <w:kern w:val="2"/>
-          <w:sz w:val="24"/>
-          <w:szCs w:val="24"/>
-          <w14:ligatures w14:val="standardContextual"/>
-        </w:rPr>
-      </w:pPr>
-      <w:hyperlink w:anchor="_Toc190790596" w:history="1">
-        <w:r>
-          <w:rPr>
-            <w:rStyle w:val="Hyperlink"/>
-          </w:rPr>
-          <w:t>4.1 Acronyms</w:t>
-        </w:r>
-        <w:r>
-          <w:tab/>
-        </w:r>
-        <w:r>
-          <w:fldChar w:fldCharType="begin"/>
-        </w:r>
-        <w:r>
-          <w:instrText xml:space="preserve"> PAGEREF _Toc190790596 \h </w:instrText>
-        </w:r>
-        <w:r>
-          <w:fldChar w:fldCharType="separate"/>
-        </w:r>
-        <w:r>
-          <w:t>7</w:t>
-        </w:r>
-        <w:r>
-          <w:fldChar w:fldCharType="end"/>
-        </w:r>
-      </w:hyperlink>
-    </w:p>
-    <w:p>
-      <w:pPr>
-        <w:pStyle w:val="TOC2"/>
-        <w:rPr>
-          <w:rFonts w:asciiTheme="minorHAnsi" w:eastAsiaTheme="minorEastAsia" w:hAnsiTheme="minorHAnsi" w:cstheme="minorBidi"/>
-          <w:color w:val="auto"/>
-          <w:kern w:val="2"/>
-          <w:sz w:val="24"/>
-          <w:szCs w:val="24"/>
-          <w14:ligatures w14:val="standardContextual"/>
-        </w:rPr>
-      </w:pPr>
-      <w:hyperlink w:anchor="_Toc190790597" w:history="1">
-        <w:r>
-          <w:rPr>
-            <w:rStyle w:val="Hyperlink"/>
-          </w:rPr>
-          <w:t>4.2 Engineering Terms</w:t>
-        </w:r>
-        <w:r>
-          <w:tab/>
-        </w:r>
-        <w:r>
-          <w:fldChar w:fldCharType="begin"/>
-        </w:r>
-        <w:r>
-          <w:instrText xml:space="preserve"> PAGEREF _Toc190790597 \h </w:instrText>
-        </w:r>
-        <w:r>
-          <w:fldChar w:fldCharType="separate"/>
-        </w:r>
-        <w:r>
-          <w:t>7</w:t>
-        </w:r>
-        <w:r>
-          <w:fldChar w:fldCharType="end"/>
-        </w:r>
-      </w:hyperlink>
-    </w:p>
-    <w:p>
-      <w:pPr>
-        <w:pStyle w:val="TOC3"/>
+        <w:pStyle w:val="TOC1"/>
         <w:tabs>
           <w:tab w:val="right" w:leader="dot" w:pos="10214"/>
         </w:tabs>
@@ -2077,75 +2161,7 @@
           <w14:ligatures w14:val="standardContextual"/>
         </w:rPr>
       </w:pPr>
-      <w:hyperlink w:anchor="_Toc190790598" w:history="1">
-        <w:r>
-          <w:rPr>
-            <w:rStyle w:val="Hyperlink"/>
-            <w:rFonts w:asciiTheme="majorHAnsi" w:hAnsiTheme="majorHAnsi" w:cstheme="majorHAnsi"/>
-            <w:noProof/>
-          </w:rPr>
-          <w:t>4.2.1 Software Development</w:t>
-        </w:r>
-        <w:r>
-          <w:rPr>
-            <w:noProof/>
-          </w:rPr>
-          <w:tab/>
-        </w:r>
-        <w:r>
-          <w:rPr>
-            <w:noProof/>
-          </w:rPr>
-          <w:fldChar w:fldCharType="begin"/>
-        </w:r>
-        <w:r>
-          <w:rPr>
-            <w:noProof/>
-          </w:rPr>
-          <w:instrText xml:space="preserve"> PAGEREF _Toc190790598 \h </w:instrText>
-        </w:r>
-        <w:r>
-          <w:rPr>
-            <w:noProof/>
-          </w:rPr>
-        </w:r>
-        <w:r>
-          <w:rPr>
-            <w:noProof/>
-          </w:rPr>
-          <w:fldChar w:fldCharType="separate"/>
-        </w:r>
-        <w:r>
-          <w:rPr>
-            <w:noProof/>
-          </w:rPr>
-          <w:t>7</w:t>
-        </w:r>
-        <w:r>
-          <w:rPr>
-            <w:noProof/>
-          </w:rPr>
-          <w:fldChar w:fldCharType="end"/>
-        </w:r>
-      </w:hyperlink>
-    </w:p>
-    <w:p>
-      <w:pPr>
-        <w:pStyle w:val="TOC1"/>
-        <w:tabs>
-          <w:tab w:val="right" w:leader="dot" w:pos="10214"/>
-        </w:tabs>
-        <w:rPr>
-          <w:rFonts w:asciiTheme="minorHAnsi" w:eastAsiaTheme="minorEastAsia" w:hAnsiTheme="minorHAnsi" w:cstheme="minorBidi"/>
-          <w:noProof/>
-          <w:color w:val="auto"/>
-          <w:kern w:val="2"/>
-          <w:sz w:val="24"/>
-          <w:szCs w:val="24"/>
-          <w14:ligatures w14:val="standardContextual"/>
-        </w:rPr>
-      </w:pPr>
-      <w:hyperlink w:anchor="_Toc190790599" w:history="1">
+      <w:hyperlink w:anchor="_Toc216016873" w:history="1">
         <w:r>
           <w:rPr>
             <w:rStyle w:val="Hyperlink"/>
@@ -2169,7 +2185,7 @@
           <w:rPr>
             <w:noProof/>
           </w:rPr>
-          <w:instrText xml:space="preserve"> PAGEREF _Toc190790599 \h </w:instrText>
+          <w:instrText xml:space="preserve"> PAGEREF _Toc216016873 \h </w:instrText>
         </w:r>
         <w:r>
           <w:rPr>
@@ -2184,6 +2200,7 @@
         </w:r>
         <w:r>
           <w:rPr>
+            <w:rFonts w:hint="eastAsia"/>
             <w:noProof/>
           </w:rPr>
           <w:t>8</w:t>
@@ -2253,7 +2270,7 @@
           <w:color w:val="2F5496" w:themeColor="accent1" w:themeShade="BF"/>
         </w:rPr>
       </w:pPr>
-      <w:bookmarkStart w:id="6" w:name="_Toc190790574"/>
+      <w:bookmarkStart w:id="6" w:name="_Toc216016848"/>
       <w:r>
         <w:rPr>
           <w:color w:val="2F5496" w:themeColor="accent1" w:themeShade="BF"/>
@@ -5025,7 +5042,7 @@
           <w:color w:val="2F5496" w:themeColor="accent1" w:themeShade="BF"/>
         </w:rPr>
       </w:pPr>
-      <w:bookmarkStart w:id="8" w:name="_Toc190790575"/>
+      <w:bookmarkStart w:id="8" w:name="_Toc216016849"/>
       <w:r>
         <w:rPr>
           <w:color w:val="2F5496" w:themeColor="accent1" w:themeShade="BF"/>
@@ -5412,7 +5429,7 @@
         </w:rPr>
       </w:pPr>
       <w:bookmarkStart w:id="9" w:name="_Toc488059205"/>
-      <w:bookmarkStart w:id="10" w:name="_Toc190790576"/>
+      <w:bookmarkStart w:id="10" w:name="_Toc216016850"/>
       <w:bookmarkStart w:id="11" w:name="_Hlk116399552"/>
       <w:bookmarkEnd w:id="9"/>
       <w:r>
@@ -5451,7 +5468,7 @@
         </w:rPr>
       </w:pPr>
       <w:bookmarkStart w:id="12" w:name="__RefHeading___Toc5764_589831584"/>
-      <w:bookmarkStart w:id="13" w:name="_Toc190790577"/>
+      <w:bookmarkStart w:id="13" w:name="_Toc216016851"/>
       <w:bookmarkStart w:id="14" w:name="_Hlk116056422"/>
       <w:bookmarkEnd w:id="12"/>
       <w:r>
@@ -5477,7 +5494,7 @@
       </w:pPr>
       <w:bookmarkStart w:id="15" w:name="__RefHeading___Toc1116_2050159738"/>
       <w:bookmarkStart w:id="16" w:name="_Hlk100595390"/>
-      <w:bookmarkStart w:id="17" w:name="_Toc190790578"/>
+      <w:bookmarkStart w:id="17" w:name="_Toc216016852"/>
       <w:bookmarkEnd w:id="15"/>
       <w:r>
         <w:rPr>
@@ -5736,7 +5753,7 @@
         </w:rPr>
       </w:pPr>
       <w:bookmarkStart w:id="19" w:name="__RefHeading___Toc1118_2050159738"/>
-      <w:bookmarkStart w:id="20" w:name="_Toc190790579"/>
+      <w:bookmarkStart w:id="20" w:name="_Toc216016853"/>
       <w:bookmarkEnd w:id="19"/>
       <w:r>
         <w:rPr>
@@ -6049,7 +6066,7 @@
           <w:color w:val="2F5496" w:themeColor="accent1" w:themeShade="BF"/>
         </w:rPr>
       </w:pPr>
-      <w:bookmarkStart w:id="25" w:name="_Toc190790580"/>
+      <w:bookmarkStart w:id="25" w:name="_Toc216016854"/>
       <w:r>
         <w:rPr>
           <w:rFonts w:asciiTheme="majorHAnsi" w:hAnsiTheme="majorHAnsi" w:cstheme="majorHAnsi"/>
@@ -6339,7 +6356,7 @@
           <w:color w:val="2F5496" w:themeColor="accent1" w:themeShade="BF"/>
         </w:rPr>
       </w:pPr>
-      <w:bookmarkStart w:id="26" w:name="_Toc190790581"/>
+      <w:bookmarkStart w:id="26" w:name="_Toc216016855"/>
       <w:r>
         <w:rPr>
           <w:rFonts w:asciiTheme="majorHAnsi" w:hAnsiTheme="majorHAnsi" w:cstheme="majorHAnsi"/>
@@ -6718,7 +6735,7 @@
           <w:color w:val="2F5496" w:themeColor="accent1" w:themeShade="BF"/>
         </w:rPr>
       </w:pPr>
-      <w:bookmarkStart w:id="27" w:name="_Toc190790582"/>
+      <w:bookmarkStart w:id="27" w:name="_Toc216016856"/>
       <w:r>
         <w:rPr>
           <w:rFonts w:asciiTheme="majorHAnsi" w:hAnsiTheme="majorHAnsi" w:cstheme="majorHAnsi"/>
@@ -6726,7 +6743,6 @@
         </w:rPr>
         <w:t xml:space="preserve">Requirement 5: </w:t>
       </w:r>
-      <w:bookmarkEnd w:id="27"/>
       <w:r>
         <w:rPr>
           <w:rFonts w:asciiTheme="majorHAnsi" w:hAnsiTheme="majorHAnsi" w:cstheme="majorHAnsi"/>
@@ -6738,6 +6754,7 @@
         </w:rPr>
         <w:t>View User Registrations</w:t>
       </w:r>
+      <w:bookmarkEnd w:id="27"/>
     </w:p>
     <w:p>
       <w:pPr>
@@ -6935,6 +6952,7 @@
           <w:color w:val="2F5496" w:themeColor="accent1" w:themeShade="BF"/>
         </w:rPr>
       </w:pPr>
+      <w:bookmarkStart w:id="28" w:name="_Toc216016857"/>
       <w:r>
         <w:rPr>
           <w:rFonts w:asciiTheme="majorHAnsi" w:hAnsiTheme="majorHAnsi" w:cstheme="majorHAnsi"/>
@@ -6968,6 +6986,7 @@
         </w:rPr>
         <w:t>Validate Credentials</w:t>
       </w:r>
+      <w:bookmarkEnd w:id="28"/>
     </w:p>
     <w:p>
       <w:pPr>
@@ -7128,9 +7147,9 @@
           <w:color w:val="2F5496" w:themeColor="accent1" w:themeShade="BF"/>
         </w:rPr>
       </w:pPr>
-      <w:bookmarkStart w:id="28" w:name="__RefHeading___Toc4418_1335274933"/>
-      <w:bookmarkStart w:id="29" w:name="_Toc190790583"/>
-      <w:bookmarkEnd w:id="28"/>
+      <w:bookmarkStart w:id="29" w:name="__RefHeading___Toc4418_1335274933"/>
+      <w:bookmarkStart w:id="30" w:name="_Toc216016858"/>
+      <w:bookmarkEnd w:id="29"/>
       <w:r>
         <w:rPr>
           <w:rFonts w:asciiTheme="majorHAnsi" w:hAnsiTheme="majorHAnsi" w:cstheme="majorHAnsi"/>
@@ -7138,7 +7157,7 @@
         </w:rPr>
         <w:t>SMP Client Producer Requirements</w:t>
       </w:r>
-      <w:bookmarkEnd w:id="29"/>
+      <w:bookmarkEnd w:id="30"/>
     </w:p>
     <w:p>
       <w:pPr>
@@ -7152,9 +7171,9 @@
           <w:color w:val="2F5496" w:themeColor="accent1" w:themeShade="BF"/>
         </w:rPr>
       </w:pPr>
-      <w:bookmarkStart w:id="30" w:name="__RefHeading___Toc1116_20501597381"/>
-      <w:bookmarkStart w:id="31" w:name="_Toc190790584"/>
-      <w:bookmarkEnd w:id="30"/>
+      <w:bookmarkStart w:id="31" w:name="__RefHeading___Toc1116_20501597381"/>
+      <w:bookmarkStart w:id="32" w:name="_Toc216016859"/>
+      <w:bookmarkEnd w:id="31"/>
       <w:r>
         <w:rPr>
           <w:rFonts w:asciiTheme="majorHAnsi" w:hAnsiTheme="majorHAnsi" w:cstheme="majorHAnsi"/>
@@ -7187,7 +7206,7 @@
         </w:rPr>
         <w:t>Send Message</w:t>
       </w:r>
-      <w:bookmarkEnd w:id="31"/>
+      <w:bookmarkEnd w:id="32"/>
     </w:p>
     <w:p>
       <w:pPr>
@@ -7504,9 +7523,9 @@
           <w:color w:val="2F5496" w:themeColor="accent1" w:themeShade="BF"/>
         </w:rPr>
       </w:pPr>
-      <w:bookmarkStart w:id="32" w:name="__RefHeading___Toc1118_20501597382"/>
-      <w:bookmarkStart w:id="33" w:name="_Toc190790585"/>
-      <w:bookmarkEnd w:id="32"/>
+      <w:bookmarkStart w:id="33" w:name="__RefHeading___Toc1118_20501597382"/>
+      <w:bookmarkStart w:id="34" w:name="_Toc216016860"/>
+      <w:bookmarkEnd w:id="33"/>
       <w:r>
         <w:rPr>
           <w:rFonts w:asciiTheme="majorHAnsi" w:hAnsiTheme="majorHAnsi" w:cstheme="majorHAnsi"/>
@@ -7539,7 +7558,6 @@
         </w:rPr>
         <w:t>R</w:t>
       </w:r>
-      <w:bookmarkEnd w:id="33"/>
       <w:r>
         <w:rPr>
           <w:rFonts w:asciiTheme="majorHAnsi" w:hAnsiTheme="majorHAnsi" w:cstheme="majorHAnsi"/>
@@ -7551,6 +7569,7 @@
         </w:rPr>
         <w:t>egister New User</w:t>
       </w:r>
+      <w:bookmarkEnd w:id="34"/>
     </w:p>
     <w:p>
       <w:pPr>
@@ -7762,8 +7781,8 @@
           <w:color w:val="2F5496" w:themeColor="accent1" w:themeShade="BF"/>
         </w:rPr>
       </w:pPr>
-      <w:bookmarkStart w:id="34" w:name="_Hlk116400260"/>
-      <w:bookmarkStart w:id="35" w:name="_Toc190790586"/>
+      <w:bookmarkStart w:id="35" w:name="_Hlk116400260"/>
+      <w:bookmarkStart w:id="36" w:name="_Toc216016861"/>
       <w:r>
         <w:rPr>
           <w:rFonts w:asciiTheme="majorHAnsi" w:hAnsiTheme="majorHAnsi" w:cstheme="majorHAnsi"/>
@@ -7771,7 +7790,7 @@
         </w:rPr>
         <w:t xml:space="preserve">SMP Client Consumer </w:t>
       </w:r>
-      <w:bookmarkEnd w:id="34"/>
+      <w:bookmarkEnd w:id="35"/>
       <w:r>
         <w:rPr>
           <w:rFonts w:asciiTheme="majorHAnsi" w:hAnsiTheme="majorHAnsi" w:cstheme="majorHAnsi"/>
@@ -7779,7 +7798,7 @@
         </w:rPr>
         <w:t>Requirements</w:t>
       </w:r>
-      <w:bookmarkEnd w:id="35"/>
+      <w:bookmarkEnd w:id="36"/>
     </w:p>
     <w:p>
       <w:pPr>
@@ -7797,7 +7816,7 @@
           <w:color w:val="2F5496" w:themeColor="accent1" w:themeShade="BF"/>
         </w:rPr>
       </w:pPr>
-      <w:bookmarkStart w:id="36" w:name="_Toc190790587"/>
+      <w:bookmarkStart w:id="37" w:name="_Toc216016862"/>
       <w:r>
         <w:rPr>
           <w:rFonts w:asciiTheme="majorHAnsi" w:hAnsiTheme="majorHAnsi" w:cstheme="majorHAnsi"/>
@@ -7830,7 +7849,7 @@
         </w:rPr>
         <w:t>Get Message</w:t>
       </w:r>
-      <w:bookmarkEnd w:id="36"/>
+      <w:bookmarkEnd w:id="37"/>
     </w:p>
     <w:p>
       <w:pPr>
@@ -8008,16 +8027,7 @@
     </w:p>
     <w:p>
       <w:pPr>
-        <w:pStyle w:val="BodyText"/>
-        <w:rPr>
-          <w:rFonts w:asciiTheme="majorHAnsi" w:hAnsiTheme="majorHAnsi" w:cstheme="majorHAnsi"/>
-          <w:color w:val="2F5496" w:themeColor="accent1" w:themeShade="BF"/>
-        </w:rPr>
-      </w:pPr>
-    </w:p>
-    <w:p>
-      <w:pPr>
-        <w:pStyle w:val="BodyText"/>
+        <w:pStyle w:val="ListParagraph"/>
         <w:rPr>
           <w:rFonts w:asciiTheme="majorHAnsi" w:hAnsiTheme="majorHAnsi" w:cstheme="majorHAnsi"/>
           <w:color w:val="2F5496" w:themeColor="accent1" w:themeShade="BF"/>
@@ -8031,6 +8041,10 @@
           <w:ilvl w:val="2"/>
           <w:numId w:val="2"/>
         </w:numPr>
+        <w:tabs>
+          <w:tab w:val="num" w:pos="720"/>
+        </w:tabs>
+        <w:ind w:left="720" w:hanging="720"/>
         <w:rPr>
           <w:rFonts w:asciiTheme="majorHAnsi" w:hAnsiTheme="majorHAnsi" w:cstheme="majorHAnsi"/>
           <w:color w:val="2F5496" w:themeColor="accent1" w:themeShade="BF"/>
@@ -8066,18 +8080,7 @@
           <w:iCs/>
           <w:color w:val="2F5496" w:themeColor="accent1" w:themeShade="BF"/>
         </w:rPr>
-        <w:t>R</w:t>
-      </w:r>
-      <w:r>
-        <w:rPr>
-          <w:rFonts w:asciiTheme="majorHAnsi" w:hAnsiTheme="majorHAnsi" w:cstheme="majorHAnsi"/>
-          <w:b w:val="0"/>
-          <w:bCs/>
-          <w:i/>
-          <w:iCs/>
-          <w:color w:val="2F5496" w:themeColor="accent1" w:themeShade="BF"/>
-        </w:rPr>
-        <w:t>egister New User</w:t>
+        <w:t>User ID and Password Input</w:t>
       </w:r>
     </w:p>
     <w:p>
@@ -8097,35 +8100,7 @@
           <w:rFonts w:asciiTheme="majorHAnsi" w:hAnsiTheme="majorHAnsi" w:cstheme="majorHAnsi"/>
           <w:color w:val="2F5496" w:themeColor="accent1" w:themeShade="BF"/>
         </w:rPr>
-        <w:t>Type:</w:t>
-      </w:r>
-      <w:r>
-        <w:rPr>
-          <w:rFonts w:asciiTheme="majorHAnsi" w:hAnsiTheme="majorHAnsi" w:cstheme="majorHAnsi"/>
-          <w:color w:val="2F5496" w:themeColor="accent1" w:themeShade="BF"/>
-        </w:rPr>
-        <w:t xml:space="preserve"> </w:t>
-      </w:r>
-      <w:r>
-        <w:rPr>
-          <w:rFonts w:asciiTheme="majorHAnsi" w:hAnsiTheme="majorHAnsi" w:cstheme="majorHAnsi"/>
-          <w:color w:val="2F5496" w:themeColor="accent1" w:themeShade="BF"/>
-        </w:rPr>
-        <w:tab/>
-      </w:r>
-      <w:r>
-        <w:rPr>
-          <w:rFonts w:asciiTheme="majorHAnsi" w:hAnsiTheme="majorHAnsi" w:cstheme="majorHAnsi"/>
-          <w:color w:val="2F5496" w:themeColor="accent1" w:themeShade="BF"/>
-        </w:rPr>
-        <w:tab/>
-      </w:r>
-      <w:r>
-        <w:rPr>
-          <w:rFonts w:asciiTheme="majorHAnsi" w:hAnsiTheme="majorHAnsi" w:cstheme="majorHAnsi" w:hint="eastAsia"/>
-          <w:color w:val="2F5496" w:themeColor="accent1" w:themeShade="BF"/>
-        </w:rPr>
-        <w:t>User Interface / Security Feature</w:t>
+        <w:t>Type: User Interface</w:t>
       </w:r>
     </w:p>
     <w:p>
@@ -8155,7 +8130,28 @@
           <w:rFonts w:asciiTheme="majorHAnsi" w:hAnsiTheme="majorHAnsi" w:cstheme="majorHAnsi"/>
           <w:color w:val="2F5496" w:themeColor="accent1" w:themeShade="BF"/>
         </w:rPr>
-        <w:t>Description:</w:t>
+        <w:t xml:space="preserve">Description:  </w:t>
+      </w:r>
+      <w:r>
+        <w:rPr>
+          <w:rFonts w:asciiTheme="majorHAnsi" w:hAnsiTheme="majorHAnsi" w:cstheme="majorHAnsi" w:hint="eastAsia"/>
+          <w:color w:val="2F5496" w:themeColor="accent1" w:themeShade="BF"/>
+        </w:rPr>
+        <w:t xml:space="preserve">The SMP Message Consumer client program provides text input fields for User ID and Password. These credentials are included in every SMP GET request sent to the server. The server validates these credentials against the registration database before processing the request. Messages are only retrieved if they match </w:t>
+      </w:r>
+      <w:r>
+        <w:rPr>
+          <w:rFonts w:asciiTheme="majorHAnsi" w:hAnsiTheme="majorHAnsi" w:cstheme="majorHAnsi"/>
+          <w:color w:val="2F5496" w:themeColor="accent1" w:themeShade="BF"/>
+        </w:rPr>
+        <w:t>both</w:t>
+      </w:r>
+      <w:r>
+        <w:rPr>
+          <w:rFonts w:asciiTheme="majorHAnsi" w:hAnsiTheme="majorHAnsi" w:cstheme="majorHAnsi" w:hint="eastAsia"/>
+          <w:color w:val="2F5496" w:themeColor="accent1" w:themeShade="BF"/>
+        </w:rPr>
+        <w:t xml:space="preserve"> the provided credentials</w:t>
       </w:r>
       <w:r>
         <w:rPr>
@@ -8164,19 +8160,28 @@
         </w:rPr>
         <w:t xml:space="preserve"> </w:t>
       </w:r>
-      <w:r>
-        <w:rPr>
-          <w:rFonts w:asciiTheme="majorHAnsi" w:hAnsiTheme="majorHAnsi" w:cstheme="majorHAnsi"/>
-          <w:color w:val="2F5496" w:themeColor="accent1" w:themeShade="BF"/>
-        </w:rPr>
-        <w:tab/>
-      </w:r>
+      <w:proofErr w:type="spellStart"/>
+      <w:r>
+        <w:rPr>
+          <w:rFonts w:asciiTheme="majorHAnsi" w:hAnsiTheme="majorHAnsi" w:cstheme="majorHAnsi"/>
+          <w:color w:val="2F5496" w:themeColor="accent1" w:themeShade="BF"/>
+        </w:rPr>
+        <w:t>and</w:t>
+      </w:r>
+      <w:proofErr w:type="spellEnd"/>
       <w:r>
         <w:rPr>
           <w:rFonts w:asciiTheme="majorHAnsi" w:hAnsiTheme="majorHAnsi" w:cstheme="majorHAnsi" w:hint="eastAsia"/>
           <w:color w:val="2F5496" w:themeColor="accent1" w:themeShade="BF"/>
         </w:rPr>
-        <w:t>A registration form allows users to register a User ID and Password with the server. The credentials are encrypted using the server's public key before transmission. The server stores the User ID and encrypted password to a registration file.</w:t>
+        <w:t xml:space="preserve"> the selected priority level</w:t>
+      </w:r>
+      <w:r>
+        <w:rPr>
+          <w:rFonts w:asciiTheme="majorHAnsi" w:hAnsiTheme="majorHAnsi" w:cstheme="majorHAnsi"/>
+          <w:color w:val="2F5496" w:themeColor="accent1" w:themeShade="BF"/>
+        </w:rPr>
+        <w:t>.</w:t>
       </w:r>
     </w:p>
     <w:p>
@@ -8206,111 +8211,53 @@
           <w:rFonts w:asciiTheme="majorHAnsi" w:hAnsiTheme="majorHAnsi" w:cstheme="majorHAnsi"/>
           <w:color w:val="2F5496" w:themeColor="accent1" w:themeShade="BF"/>
         </w:rPr>
-        <w:t>Security Issue:</w:t>
-      </w:r>
-      <w:r>
-        <w:rPr>
-          <w:rFonts w:asciiTheme="majorHAnsi" w:hAnsiTheme="majorHAnsi" w:cstheme="majorHAnsi"/>
-          <w:color w:val="2F5496" w:themeColor="accent1" w:themeShade="BF"/>
-        </w:rPr>
-        <w:t xml:space="preserve"> </w:t>
-      </w:r>
-      <w:r>
-        <w:rPr>
-          <w:rFonts w:asciiTheme="majorHAnsi" w:hAnsiTheme="majorHAnsi" w:cstheme="majorHAnsi"/>
-          <w:color w:val="2F5496" w:themeColor="accent1" w:themeShade="BF"/>
-        </w:rPr>
-        <w:tab/>
-      </w:r>
-      <w:r>
-        <w:rPr>
-          <w:rFonts w:asciiTheme="majorHAnsi" w:hAnsiTheme="majorHAnsi" w:cstheme="majorHAnsi" w:hint="eastAsia"/>
-          <w:color w:val="2F5496" w:themeColor="accent1" w:themeShade="BF"/>
-        </w:rPr>
-        <w:t>Public key must be</w:t>
-      </w:r>
-      <w:r>
-        <w:rPr>
-          <w:rFonts w:asciiTheme="majorHAnsi" w:hAnsiTheme="majorHAnsi" w:cstheme="majorHAnsi"/>
-          <w:color w:val="2F5496" w:themeColor="accent1" w:themeShade="BF"/>
-        </w:rPr>
-        <w:t xml:space="preserve"> secured as i</w:t>
-      </w:r>
-      <w:r>
-        <w:rPr>
-          <w:rFonts w:asciiTheme="majorHAnsi" w:hAnsiTheme="majorHAnsi" w:cstheme="majorHAnsi" w:hint="eastAsia"/>
-          <w:color w:val="2F5496" w:themeColor="accent1" w:themeShade="BF"/>
-        </w:rPr>
-        <w:t>f</w:t>
-      </w:r>
-      <w:r>
-        <w:rPr>
-          <w:rFonts w:asciiTheme="majorHAnsi" w:hAnsiTheme="majorHAnsi" w:cstheme="majorHAnsi"/>
-          <w:color w:val="2F5496" w:themeColor="accent1" w:themeShade="BF"/>
-        </w:rPr>
-        <w:t xml:space="preserve"> it is </w:t>
-      </w:r>
-      <w:r>
-        <w:rPr>
-          <w:rFonts w:asciiTheme="majorHAnsi" w:hAnsiTheme="majorHAnsi" w:cstheme="majorHAnsi"/>
-          <w:color w:val="2F5496" w:themeColor="accent1" w:themeShade="BF"/>
-        </w:rPr>
-        <w:t>compromised</w:t>
-      </w:r>
-      <w:r>
-        <w:rPr>
-          <w:rFonts w:asciiTheme="majorHAnsi" w:hAnsiTheme="majorHAnsi" w:cstheme="majorHAnsi" w:hint="eastAsia"/>
-          <w:color w:val="2F5496" w:themeColor="accent1" w:themeShade="BF"/>
-        </w:rPr>
-        <w:t>, registration credentials could be intercepted.</w:t>
+        <w:t xml:space="preserve">Security Issue: </w:t>
+      </w:r>
+      <w:r>
+        <w:rPr>
+          <w:rFonts w:asciiTheme="majorHAnsi" w:hAnsiTheme="majorHAnsi" w:cstheme="majorHAnsi"/>
+          <w:color w:val="2F5496" w:themeColor="accent1" w:themeShade="BF"/>
+        </w:rPr>
+        <w:t>TBA</w:t>
       </w:r>
     </w:p>
     <w:p>
       <w:pPr>
-        <w:pStyle w:val="BodyText"/>
-        <w:rPr>
-          <w:rFonts w:asciiTheme="majorHAnsi" w:hAnsiTheme="majorHAnsi" w:cstheme="majorHAnsi"/>
-          <w:color w:val="2F5496" w:themeColor="accent1" w:themeShade="BF"/>
-        </w:rPr>
-      </w:pPr>
+        <w:rPr>
+          <w:rFonts w:asciiTheme="majorHAnsi" w:hAnsiTheme="majorHAnsi" w:cstheme="majorHAnsi"/>
+          <w:color w:val="2F5496" w:themeColor="accent1" w:themeShade="BF"/>
+        </w:rPr>
+      </w:pPr>
+      <w:bookmarkStart w:id="38" w:name="__RefHeading___Toc1120_20501597382"/>
+      <w:bookmarkEnd w:id="38"/>
     </w:p>
     <w:p>
       <w:pPr>
-        <w:rPr>
-          <w:rFonts w:asciiTheme="majorHAnsi" w:hAnsiTheme="majorHAnsi" w:cstheme="majorHAnsi"/>
-          <w:color w:val="2F5496" w:themeColor="accent1" w:themeShade="BF"/>
-        </w:rPr>
-      </w:pPr>
-      <w:bookmarkStart w:id="37" w:name="__RefHeading___Toc1120_20501597382"/>
-      <w:bookmarkEnd w:id="37"/>
+        <w:pStyle w:val="BodyText"/>
+        <w:rPr>
+          <w:rFonts w:asciiTheme="majorHAnsi" w:hAnsiTheme="majorHAnsi" w:cstheme="majorHAnsi"/>
+          <w:color w:val="2F5496" w:themeColor="accent1" w:themeShade="BF"/>
+        </w:rPr>
+      </w:pPr>
+      <w:bookmarkStart w:id="39" w:name="_Hlk112156881"/>
     </w:p>
     <w:p>
       <w:pPr>
-        <w:pStyle w:val="BodyText"/>
-        <w:rPr>
-          <w:rFonts w:asciiTheme="majorHAnsi" w:hAnsiTheme="majorHAnsi" w:cstheme="majorHAnsi"/>
-          <w:color w:val="2F5496" w:themeColor="accent1" w:themeShade="BF"/>
-        </w:rPr>
-      </w:pPr>
-      <w:bookmarkStart w:id="38" w:name="_Hlk112156881"/>
-    </w:p>
-    <w:p>
-      <w:pPr>
         <w:pStyle w:val="Heading1"/>
         <w:rPr>
           <w:color w:val="2F5496" w:themeColor="accent1" w:themeShade="BF"/>
         </w:rPr>
       </w:pPr>
-      <w:bookmarkStart w:id="39" w:name="_Toc115525100"/>
-      <w:bookmarkStart w:id="40" w:name="_Toc190790589"/>
+      <w:bookmarkStart w:id="40" w:name="_Toc115525100"/>
+      <w:bookmarkStart w:id="41" w:name="_Toc216016863"/>
       <w:r>
         <w:rPr>
           <w:color w:val="2F5496" w:themeColor="accent1" w:themeShade="BF"/>
         </w:rPr>
         <w:t>Considerations</w:t>
       </w:r>
-      <w:bookmarkEnd w:id="39"/>
       <w:bookmarkEnd w:id="40"/>
+      <w:bookmarkEnd w:id="41"/>
     </w:p>
     <w:p>
       <w:pPr>
@@ -8373,8 +8320,8 @@
           <w:color w:val="2F5496" w:themeColor="accent1" w:themeShade="BF"/>
         </w:rPr>
       </w:pPr>
-      <w:bookmarkStart w:id="41" w:name="_Toc115525101"/>
-      <w:bookmarkStart w:id="42" w:name="_Toc190790590"/>
+      <w:bookmarkStart w:id="42" w:name="_Toc115525101"/>
+      <w:bookmarkStart w:id="43" w:name="_Toc216016864"/>
       <w:r>
         <w:rPr>
           <w:rFonts w:asciiTheme="majorHAnsi" w:hAnsiTheme="majorHAnsi" w:cstheme="majorHAnsi"/>
@@ -8383,8 +8330,8 @@
         </w:rPr>
         <w:t>Dependencies</w:t>
       </w:r>
-      <w:bookmarkEnd w:id="41"/>
       <w:bookmarkEnd w:id="42"/>
+      <w:bookmarkEnd w:id="43"/>
     </w:p>
     <w:p>
       <w:pPr>
@@ -8424,8 +8371,8 @@
           <w:color w:val="2F5496" w:themeColor="accent1" w:themeShade="BF"/>
         </w:rPr>
       </w:pPr>
-      <w:bookmarkStart w:id="43" w:name="_Toc190790591"/>
-      <w:bookmarkStart w:id="44" w:name="_Toc115525102"/>
+      <w:bookmarkStart w:id="44" w:name="_Toc216016865"/>
+      <w:bookmarkStart w:id="45" w:name="_Toc115525102"/>
       <w:r>
         <w:rPr>
           <w:rFonts w:asciiTheme="majorHAnsi" w:hAnsiTheme="majorHAnsi" w:cstheme="majorHAnsi"/>
@@ -8434,7 +8381,7 @@
         </w:rPr>
         <w:t>Assumptions</w:t>
       </w:r>
-      <w:bookmarkEnd w:id="43"/>
+      <w:bookmarkEnd w:id="44"/>
     </w:p>
     <w:p>
       <w:pPr>
@@ -8474,7 +8421,7 @@
           <w:color w:val="2F5496" w:themeColor="accent1" w:themeShade="BF"/>
         </w:rPr>
       </w:pPr>
-      <w:bookmarkStart w:id="45" w:name="_Toc190790592"/>
+      <w:bookmarkStart w:id="46" w:name="_Toc216016866"/>
       <w:r>
         <w:rPr>
           <w:rFonts w:asciiTheme="majorHAnsi" w:hAnsiTheme="majorHAnsi" w:cstheme="majorHAnsi"/>
@@ -8483,8 +8430,8 @@
         </w:rPr>
         <w:t>General Constraints</w:t>
       </w:r>
-      <w:bookmarkEnd w:id="44"/>
       <w:bookmarkEnd w:id="45"/>
+      <w:bookmarkEnd w:id="46"/>
     </w:p>
     <w:p>
       <w:pPr>
@@ -8538,8 +8485,8 @@
           <w:color w:val="2F5496" w:themeColor="accent1" w:themeShade="BF"/>
         </w:rPr>
       </w:pPr>
-      <w:bookmarkStart w:id="46" w:name="_Toc115525103"/>
-      <w:bookmarkStart w:id="47" w:name="_Toc190790593"/>
+      <w:bookmarkStart w:id="47" w:name="_Toc115525103"/>
+      <w:bookmarkStart w:id="48" w:name="_Toc216016867"/>
       <w:r>
         <w:rPr>
           <w:rFonts w:asciiTheme="majorHAnsi" w:hAnsiTheme="majorHAnsi" w:cstheme="majorHAnsi"/>
@@ -8548,8 +8495,8 @@
         </w:rPr>
         <w:t>Guidelines</w:t>
       </w:r>
-      <w:bookmarkEnd w:id="46"/>
       <w:bookmarkEnd w:id="47"/>
+      <w:bookmarkEnd w:id="48"/>
     </w:p>
     <w:p>
       <w:pPr>
@@ -8603,8 +8550,8 @@
           <w:color w:val="2F5496" w:themeColor="accent1" w:themeShade="BF"/>
         </w:rPr>
       </w:pPr>
-      <w:bookmarkStart w:id="48" w:name="_Toc115525104"/>
-      <w:bookmarkStart w:id="49" w:name="_Toc190790594"/>
+      <w:bookmarkStart w:id="49" w:name="_Toc115525104"/>
+      <w:bookmarkStart w:id="50" w:name="_Toc216016868"/>
       <w:r>
         <w:rPr>
           <w:rFonts w:asciiTheme="majorHAnsi" w:hAnsiTheme="majorHAnsi" w:cstheme="majorHAnsi"/>
@@ -8613,8 +8560,8 @@
         </w:rPr>
         <w:t>Development Methods</w:t>
       </w:r>
-      <w:bookmarkEnd w:id="48"/>
       <w:bookmarkEnd w:id="49"/>
+      <w:bookmarkEnd w:id="50"/>
     </w:p>
     <w:p>
       <w:pPr>
@@ -8646,7 +8593,7 @@
         <w:t xml:space="preserve"> method that will be used.</w:t>
       </w:r>
     </w:p>
-    <w:bookmarkEnd w:id="38"/>
+    <w:bookmarkEnd w:id="39"/>
     <w:p>
       <w:pPr>
         <w:rPr>
@@ -8672,9 +8619,9 @@
           <w:color w:val="2F5496" w:themeColor="accent1" w:themeShade="BF"/>
         </w:rPr>
       </w:pPr>
-      <w:bookmarkStart w:id="50" w:name="_Toc488059260"/>
-      <w:bookmarkStart w:id="51" w:name="_Toc190790595"/>
-      <w:bookmarkEnd w:id="50"/>
+      <w:bookmarkStart w:id="51" w:name="_Toc488059260"/>
+      <w:bookmarkStart w:id="52" w:name="_Toc216016869"/>
+      <w:bookmarkEnd w:id="51"/>
       <w:r>
         <w:rPr>
           <w:color w:val="2F5496" w:themeColor="accent1" w:themeShade="BF"/>
@@ -8682,7 +8629,7 @@
         <w:lastRenderedPageBreak/>
         <w:t>Appendix</w:t>
       </w:r>
-      <w:bookmarkEnd w:id="51"/>
+      <w:bookmarkEnd w:id="52"/>
     </w:p>
     <w:p>
       <w:pPr>
@@ -8694,10 +8641,10 @@
           <w:szCs w:val="20"/>
         </w:rPr>
       </w:pPr>
-      <w:bookmarkStart w:id="52" w:name="_Toc488059261"/>
-      <w:bookmarkStart w:id="53" w:name="__RefHeading___Toc5802_589831584"/>
-      <w:bookmarkEnd w:id="52"/>
+      <w:bookmarkStart w:id="53" w:name="_Toc488059261"/>
+      <w:bookmarkStart w:id="54" w:name="__RefHeading___Toc5802_589831584"/>
       <w:bookmarkEnd w:id="53"/>
+      <w:bookmarkEnd w:id="54"/>
     </w:p>
     <w:p>
       <w:pPr>
@@ -8711,7 +8658,7 @@
           <w:color w:val="2F5496" w:themeColor="accent1" w:themeShade="BF"/>
         </w:rPr>
       </w:pPr>
-      <w:bookmarkStart w:id="54" w:name="_Toc190790596"/>
+      <w:bookmarkStart w:id="55" w:name="_Toc216016870"/>
       <w:r>
         <w:rPr>
           <w:rFonts w:asciiTheme="majorHAnsi" w:hAnsiTheme="majorHAnsi" w:cstheme="majorHAnsi"/>
@@ -8719,7 +8666,7 @@
         </w:rPr>
         <w:t>Acronyms</w:t>
       </w:r>
-      <w:bookmarkEnd w:id="54"/>
+      <w:bookmarkEnd w:id="55"/>
     </w:p>
     <w:p>
       <w:pPr>
@@ -8758,11 +8705,11 @@
           <w:color w:val="2F5496" w:themeColor="accent1" w:themeShade="BF"/>
         </w:rPr>
       </w:pPr>
-      <w:bookmarkStart w:id="55" w:name="__RefHeading___Toc4352_1335274933"/>
-      <w:bookmarkStart w:id="56" w:name="__RefHeading___Toc4358_1335274933"/>
-      <w:bookmarkStart w:id="57" w:name="_Toc190790597"/>
-      <w:bookmarkEnd w:id="55"/>
+      <w:bookmarkStart w:id="56" w:name="__RefHeading___Toc4352_1335274933"/>
+      <w:bookmarkStart w:id="57" w:name="__RefHeading___Toc4358_1335274933"/>
+      <w:bookmarkStart w:id="58" w:name="_Toc216016871"/>
       <w:bookmarkEnd w:id="56"/>
+      <w:bookmarkEnd w:id="57"/>
       <w:r>
         <w:rPr>
           <w:rFonts w:asciiTheme="majorHAnsi" w:hAnsiTheme="majorHAnsi" w:cstheme="majorHAnsi"/>
@@ -8770,7 +8717,7 @@
         </w:rPr>
         <w:t>Engineering Terms</w:t>
       </w:r>
-      <w:bookmarkEnd w:id="57"/>
+      <w:bookmarkEnd w:id="58"/>
     </w:p>
     <w:p>
       <w:pPr>
@@ -8784,12 +8731,12 @@
           <w:color w:val="2F5496" w:themeColor="accent1" w:themeShade="BF"/>
         </w:rPr>
       </w:pPr>
-      <w:bookmarkStart w:id="58" w:name="__RefHeading___Toc4354_1335274933"/>
-      <w:bookmarkStart w:id="59" w:name="__RefHeading___Toc4356_1335274933"/>
-      <w:bookmarkStart w:id="60" w:name="_Toc130969417"/>
-      <w:bookmarkStart w:id="61" w:name="_Toc190790598"/>
-      <w:bookmarkEnd w:id="58"/>
+      <w:bookmarkStart w:id="59" w:name="__RefHeading___Toc4354_1335274933"/>
+      <w:bookmarkStart w:id="60" w:name="__RefHeading___Toc4356_1335274933"/>
+      <w:bookmarkStart w:id="61" w:name="_Toc130969417"/>
+      <w:bookmarkStart w:id="62" w:name="_Toc216016872"/>
       <w:bookmarkEnd w:id="59"/>
+      <w:bookmarkEnd w:id="60"/>
       <w:r>
         <w:rPr>
           <w:rFonts w:asciiTheme="majorHAnsi" w:hAnsiTheme="majorHAnsi" w:cstheme="majorHAnsi"/>
@@ -8797,8 +8744,8 @@
         </w:rPr>
         <w:t>Software Development</w:t>
       </w:r>
-      <w:bookmarkEnd w:id="60"/>
       <w:bookmarkEnd w:id="61"/>
+      <w:bookmarkEnd w:id="62"/>
     </w:p>
     <w:p>
       <w:pPr>
@@ -8880,16 +8827,16 @@
           <w:color w:val="2F5496" w:themeColor="accent1" w:themeShade="BF"/>
         </w:rPr>
       </w:pPr>
-      <w:bookmarkStart w:id="62" w:name="_Toc488059262"/>
-      <w:bookmarkStart w:id="63" w:name="_Toc190790599"/>
-      <w:bookmarkEnd w:id="62"/>
+      <w:bookmarkStart w:id="63" w:name="_Toc488059262"/>
+      <w:bookmarkStart w:id="64" w:name="_Toc216016873"/>
+      <w:bookmarkEnd w:id="63"/>
       <w:r>
         <w:rPr>
           <w:color w:val="2F5496" w:themeColor="accent1" w:themeShade="BF"/>
         </w:rPr>
         <w:t>Notes</w:t>
       </w:r>
-      <w:bookmarkEnd w:id="63"/>
+      <w:bookmarkEnd w:id="64"/>
     </w:p>
     <w:p>
       <w:pPr>

</xml_diff>